<commit_message>
Added an intro to the report
</commit_message>
<xml_diff>
--- a/Final Documents/Team8_Report.docx
+++ b/Final Documents/Team8_Report.docx
@@ -1,6 +1,6 @@
 
 <file path=word/document.xml><?xml version="1.0" encoding="utf-8"?>
-<w:document xmlns:wpc="http://schemas.microsoft.com/office/word/2010/wordprocessingCanvas" xmlns:cx="http://schemas.microsoft.com/office/drawing/2014/chartex" xmlns:cx1="http://schemas.microsoft.com/office/drawing/2015/9/8/chartex" xmlns:mc="http://schemas.openxmlformats.org/markup-compatibility/2006" xmlns:o="urn:schemas-microsoft-com:office:office" xmlns:r="http://schemas.openxmlformats.org/officeDocument/2006/relationships" xmlns:m="http://schemas.openxmlformats.org/officeDocument/2006/math" xmlns:v="urn:schemas-microsoft-com:vml" xmlns:wp14="http://schemas.microsoft.com/office/word/2010/wordprocessingDrawing" xmlns:wp="http://schemas.openxmlformats.org/drawingml/2006/wordprocessingDrawing" xmlns:w10="urn:schemas-microsoft-com:office:word" xmlns:w="http://schemas.openxmlformats.org/wordprocessingml/2006/main" xmlns:w14="http://schemas.microsoft.com/office/word/2010/wordml" xmlns:w15="http://schemas.microsoft.com/office/word/2012/wordml" xmlns:w16se="http://schemas.microsoft.com/office/word/2015/wordml/symex" xmlns:wpg="http://schemas.microsoft.com/office/word/2010/wordprocessingGroup" xmlns:wpi="http://schemas.microsoft.com/office/word/2010/wordprocessingInk" xmlns:wne="http://schemas.microsoft.com/office/word/2006/wordml" xmlns:wps="http://schemas.microsoft.com/office/word/2010/wordprocessingShape" mc:Ignorable="w14 w15 w16se wp14">
+<w:document xmlns:wpc="http://schemas.microsoft.com/office/word/2010/wordprocessingCanvas" xmlns:cx="http://schemas.microsoft.com/office/drawing/2014/chartex" xmlns:cx1="http://schemas.microsoft.com/office/drawing/2015/9/8/chartex" xmlns:cx2="http://schemas.microsoft.com/office/drawing/2015/10/21/chartex" xmlns:mc="http://schemas.openxmlformats.org/markup-compatibility/2006" xmlns:o="urn:schemas-microsoft-com:office:office" xmlns:r="http://schemas.openxmlformats.org/officeDocument/2006/relationships" xmlns:m="http://schemas.openxmlformats.org/officeDocument/2006/math" xmlns:v="urn:schemas-microsoft-com:vml" xmlns:wp14="http://schemas.microsoft.com/office/word/2010/wordprocessingDrawing" xmlns:wp="http://schemas.openxmlformats.org/drawingml/2006/wordprocessingDrawing" xmlns:w10="urn:schemas-microsoft-com:office:word" xmlns:w="http://schemas.openxmlformats.org/wordprocessingml/2006/main" xmlns:w14="http://schemas.microsoft.com/office/word/2010/wordml" xmlns:w15="http://schemas.microsoft.com/office/word/2012/wordml" xmlns:w16se="http://schemas.microsoft.com/office/word/2015/wordml/symex" xmlns:wpg="http://schemas.microsoft.com/office/word/2010/wordprocessingGroup" xmlns:wpi="http://schemas.microsoft.com/office/word/2010/wordprocessingInk" xmlns:wne="http://schemas.microsoft.com/office/word/2006/wordml" xmlns:wps="http://schemas.microsoft.com/office/word/2010/wordprocessingShape" mc:Ignorable="w14 w15 w16se wp14">
   <w:body>
     <w:sdt>
       <w:sdtPr>
@@ -10,6 +10,7 @@
           <w:docPartUnique/>
         </w:docPartObj>
       </w:sdtPr>
+      <w:sdtEndPr/>
       <w:sdtContent>
         <w:p>
           <w:r>
@@ -221,7 +222,7 @@
                                 <a:avLst/>
                               </a:prstGeom>
                               <a:blipFill>
-                                <a:blip r:embed="rId7"/>
+                                <a:blip r:embed="rId8"/>
                                 <a:stretch>
                                   <a:fillRect r="-7574"/>
                                 </a:stretch>
@@ -272,7 +273,7 @@
                       <v:path arrowok="t" o:connecttype="custom" o:connectlocs="0,0;7315200,0;7315200,1130373;3620757,733885;0,1092249;0,0" o:connectangles="0,0,0,0,0,0"/>
                     </v:shape>
                     <v:rect id="Rectangle 151" o:spid="_x0000_s1028" style="position:absolute;width:73152;height:12161;visibility:visible;mso-wrap-style:square;v-text-anchor:middle" o:gfxdata="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" stroked="f" strokeweight="2pt">
-                      <v:fill r:id="rId8" o:title="" recolor="t" rotate="t" type="frame"/>
+                      <v:fill r:id="rId9" o:title="" recolor="t" rotate="t" type="frame"/>
                     </v:rect>
                     <w10:wrap anchorx="page" anchory="page"/>
                   </v:group>
@@ -357,6 +358,7 @@
                                   <w:dataBinding w:prefixMappings="xmlns:ns0='http://purl.org/dc/elements/1.1/' xmlns:ns1='http://schemas.openxmlformats.org/package/2006/metadata/core-properties' " w:xpath="/ns1:coreProperties[1]/ns0:creator[1]" w:storeItemID="{6C3C8BC8-F283-45AE-878A-BAB7291924A1}"/>
                                   <w:text/>
                                 </w:sdtPr>
+                                <w:sdtEndPr/>
                                 <w:sdtContent>
                                   <w:p>
                                     <w:pPr>
@@ -403,6 +405,7 @@
                                     <w:dataBinding w:prefixMappings="xmlns:ns0='http://schemas.microsoft.com/office/2006/coverPageProps' " w:xpath="/ns0:CoverPageProperties[1]/ns0:CompanyEmail[1]" w:storeItemID="{55AF091B-3C7A-41E3-B477-F2FDAA23CFDA}"/>
                                     <w:text/>
                                   </w:sdtPr>
+                                  <w:sdtEndPr/>
                                   <w:sdtContent>
                                     <w:r>
                                       <w:rPr>
@@ -458,6 +461,7 @@
                             <w:dataBinding w:prefixMappings="xmlns:ns0='http://purl.org/dc/elements/1.1/' xmlns:ns1='http://schemas.openxmlformats.org/package/2006/metadata/core-properties' " w:xpath="/ns1:coreProperties[1]/ns0:creator[1]" w:storeItemID="{6C3C8BC8-F283-45AE-878A-BAB7291924A1}"/>
                             <w:text/>
                           </w:sdtPr>
+                          <w:sdtEndPr/>
                           <w:sdtContent>
                             <w:p>
                               <w:pPr>
@@ -504,6 +508,7 @@
                               <w:dataBinding w:prefixMappings="xmlns:ns0='http://schemas.microsoft.com/office/2006/coverPageProps' " w:xpath="/ns0:CoverPageProperties[1]/ns0:CompanyEmail[1]" w:storeItemID="{55AF091B-3C7A-41E3-B477-F2FDAA23CFDA}"/>
                               <w:text/>
                             </w:sdtPr>
+                            <w:sdtEndPr/>
                             <w:sdtContent>
                               <w:r>
                                 <w:rPr>
@@ -622,6 +627,7 @@
                                   <w:dataBinding w:prefixMappings="xmlns:ns0='http://schemas.microsoft.com/office/2006/coverPageProps' " w:xpath="/ns0:CoverPageProperties[1]/ns0:Abstract[1]" w:storeItemID="{55AF091B-3C7A-41E3-B477-F2FDAA23CFDA}"/>
                                   <w:text w:multiLine="1"/>
                                 </w:sdtPr>
+                                <w:sdtEndPr/>
                                 <w:sdtContent>
                                   <w:p>
                                     <w:pPr>
@@ -711,6 +717,7 @@
                             <w:dataBinding w:prefixMappings="xmlns:ns0='http://schemas.microsoft.com/office/2006/coverPageProps' " w:xpath="/ns0:CoverPageProperties[1]/ns0:Abstract[1]" w:storeItemID="{55AF091B-3C7A-41E3-B477-F2FDAA23CFDA}"/>
                             <w:text w:multiLine="1"/>
                           </w:sdtPr>
+                          <w:sdtEndPr/>
                           <w:sdtContent>
                             <w:p>
                               <w:pPr>
@@ -871,6 +878,7 @@
                                   <w:dataBinding w:prefixMappings="xmlns:ns0='http://purl.org/dc/elements/1.1/' xmlns:ns1='http://schemas.openxmlformats.org/package/2006/metadata/core-properties' " w:xpath="/ns1:coreProperties[1]/ns0:subject[1]" w:storeItemID="{6C3C8BC8-F283-45AE-878A-BAB7291924A1}"/>
                                   <w:text/>
                                 </w:sdtPr>
+                                <w:sdtEndPr/>
                                 <w:sdtContent>
                                   <w:p>
                                     <w:pPr>
@@ -975,6 +983,7 @@
                             <w:dataBinding w:prefixMappings="xmlns:ns0='http://purl.org/dc/elements/1.1/' xmlns:ns1='http://schemas.openxmlformats.org/package/2006/metadata/core-properties' " w:xpath="/ns1:coreProperties[1]/ns0:subject[1]" w:storeItemID="{6C3C8BC8-F283-45AE-878A-BAB7291924A1}"/>
                             <w:text/>
                           </w:sdtPr>
+                          <w:sdtEndPr/>
                           <w:sdtContent>
                             <w:p>
                               <w:pPr>
@@ -1021,6 +1030,12 @@
     </w:p>
     <w:sdt>
       <w:sdtPr>
+        <w:rPr>
+          <w:rFonts w:asciiTheme="minorHAnsi" w:eastAsiaTheme="minorEastAsia" w:hAnsiTheme="minorHAnsi" w:cstheme="minorBidi"/>
+          <w:color w:val="auto"/>
+          <w:sz w:val="21"/>
+          <w:szCs w:val="21"/>
+        </w:rPr>
         <w:id w:val="-1980987504"/>
         <w:docPartObj>
           <w:docPartGallery w:val="Table of Contents"/>
@@ -1029,13 +1044,9 @@
       </w:sdtPr>
       <w:sdtEndPr>
         <w:rPr>
-          <w:rFonts w:asciiTheme="minorHAnsi" w:eastAsiaTheme="minorEastAsia" w:hAnsiTheme="minorHAnsi" w:cstheme="minorBidi"/>
           <w:b/>
           <w:bCs/>
           <w:noProof/>
-          <w:color w:val="auto"/>
-          <w:sz w:val="21"/>
-          <w:szCs w:val="21"/>
         </w:rPr>
       </w:sdtEndPr>
       <w:sdtContent>
@@ -2088,10 +2099,7 @@
         </w:p>
       </w:sdtContent>
     </w:sdt>
-    <w:p>
-      <w:bookmarkStart w:id="0" w:name="_GoBack"/>
-      <w:bookmarkEnd w:id="0"/>
-    </w:p>
+    <w:p/>
     <w:p>
       <w:r>
         <w:br w:type="page"/>
@@ -2100,8 +2108,8 @@
     <w:p>
       <w:pPr>
         <w:sectPr>
-          <w:footerReference w:type="default" r:id="rId9"/>
-          <w:footerReference w:type="first" r:id="rId10"/>
+          <w:footerReference w:type="default" r:id="rId10"/>
+          <w:footerReference w:type="first" r:id="rId11"/>
           <w:pgSz w:w="11906" w:h="16838"/>
           <w:pgMar w:top="1440" w:right="1440" w:bottom="1440" w:left="1440" w:header="708" w:footer="708" w:gutter="0"/>
           <w:pgNumType w:fmt="lowerRoman" w:start="0"/>
@@ -2121,12 +2129,12 @@
       <w:pPr>
         <w:pStyle w:val="Heading1"/>
       </w:pPr>
-      <w:bookmarkStart w:id="1" w:name="_Toc458762645"/>
+      <w:bookmarkStart w:id="0" w:name="_Toc458762645"/>
       <w:r>
         <w:lastRenderedPageBreak/>
         <w:t>Executive Summary</w:t>
       </w:r>
-      <w:bookmarkEnd w:id="1"/>
+      <w:bookmarkEnd w:id="0"/>
     </w:p>
     <w:p>
       <w:pPr>
@@ -2145,22 +2153,92 @@
       <w:pPr>
         <w:pStyle w:val="Heading1"/>
       </w:pPr>
-      <w:bookmarkStart w:id="2" w:name="_Toc458762646"/>
+      <w:bookmarkStart w:id="1" w:name="_Toc458762646"/>
       <w:r>
         <w:lastRenderedPageBreak/>
         <w:t>Introduction</w:t>
       </w:r>
-      <w:bookmarkEnd w:id="2"/>
+      <w:bookmarkEnd w:id="1"/>
     </w:p>
     <w:p>
       <w:pPr>
-        <w:rPr>
-          <w:rFonts w:asciiTheme="majorHAnsi" w:eastAsiaTheme="majorEastAsia" w:hAnsiTheme="majorHAnsi" w:cstheme="majorBidi"/>
-          <w:color w:val="9D3511" w:themeColor="accent1" w:themeShade="BF"/>
-          <w:sz w:val="32"/>
-          <w:szCs w:val="32"/>
-        </w:rPr>
+        <w:pStyle w:val="Heading2"/>
       </w:pPr>
+      <w:r>
+        <w:t>Problem Description</w:t>
+      </w:r>
+    </w:p>
+    <w:p>
+      <w:r>
+        <w:t>The scheduling problem is based on parallel computing where tasks are scheduled to run on multiple processors in an attempt to reduce total runtime. The process entails assigning each task to a processor in an order that preserves their dependencies and optimises performance. This is an NP-hard problem, meaning that an efficient algorithm has not yet been discovered to solve it optimally.</w:t>
+      </w:r>
+    </w:p>
+    <w:p>
+      <w:pPr>
+        <w:pStyle w:val="Heading2"/>
+      </w:pPr>
+      <w:r>
+        <w:t>Project Description</w:t>
+      </w:r>
+    </w:p>
+    <w:p>
+      <w:r>
+        <w:t>Our company was approached by a leading Parallel Computing Centre for a proposed solution to this problem. The client’s requirements are as follows:</w:t>
+      </w:r>
+    </w:p>
+    <w:p>
+      <w:pPr>
+        <w:pStyle w:val="ListParagraph"/>
+        <w:numPr>
+          <w:ilvl w:val="0"/>
+          <w:numId w:val="1"/>
+        </w:numPr>
+      </w:pPr>
+      <w:r>
+        <w:t>The program needs to produce a valid, optimal solution with minimal runtime</w:t>
+      </w:r>
+      <w:r>
+        <w:t>.</w:t>
+      </w:r>
+    </w:p>
+    <w:p>
+      <w:pPr>
+        <w:pStyle w:val="ListParagraph"/>
+        <w:numPr>
+          <w:ilvl w:val="0"/>
+          <w:numId w:val="1"/>
+        </w:numPr>
+      </w:pPr>
+      <w:r>
+        <w:t>The program must contain a multithreaded implementation to improve the search performance</w:t>
+      </w:r>
+      <w:r>
+        <w:t>.</w:t>
+      </w:r>
+    </w:p>
+    <w:p>
+      <w:pPr>
+        <w:pStyle w:val="ListParagraph"/>
+        <w:numPr>
+          <w:ilvl w:val="0"/>
+          <w:numId w:val="1"/>
+        </w:numPr>
+      </w:pPr>
+      <w:r>
+        <w:t>The search needs to be visualised</w:t>
+      </w:r>
+      <w:r>
+        <w:t>.</w:t>
+      </w:r>
+    </w:p>
+    <w:p>
+      <w:r>
+        <w:t>The input to the program will contain all the tasks, their execution times, the dependencies between tasks and the communication costs. This data can be represented as a directed acyclic graph. In addition to the graph, the number of available processors will be passed into the program. Although the number of potential schedules is very large, it is still finite. This allows for the use of a combinatorial optimisation approach. The proposed algorithm, therefore, should take into consideration all possible valid schedules while avoiding schedules that are clearly non-optimal.</w:t>
+      </w:r>
+    </w:p>
+    <w:p>
+      <w:bookmarkStart w:id="2" w:name="_GoBack"/>
+      <w:bookmarkEnd w:id="2"/>
       <w:r>
         <w:br w:type="page"/>
       </w:r>
@@ -2414,7 +2492,7 @@
 </file>
 
 <file path=word/endnotes.xml><?xml version="1.0" encoding="utf-8"?>
-<w:endnotes xmlns:wpc="http://schemas.microsoft.com/office/word/2010/wordprocessingCanvas" xmlns:cx="http://schemas.microsoft.com/office/drawing/2014/chartex" xmlns:cx1="http://schemas.microsoft.com/office/drawing/2015/9/8/chartex" xmlns:mc="http://schemas.openxmlformats.org/markup-compatibility/2006" xmlns:o="urn:schemas-microsoft-com:office:office" xmlns:r="http://schemas.openxmlformats.org/officeDocument/2006/relationships" xmlns:m="http://schemas.openxmlformats.org/officeDocument/2006/math" xmlns:v="urn:schemas-microsoft-com:vml" xmlns:wp14="http://schemas.microsoft.com/office/word/2010/wordprocessingDrawing" xmlns:wp="http://schemas.openxmlformats.org/drawingml/2006/wordprocessingDrawing" xmlns:w10="urn:schemas-microsoft-com:office:word" xmlns:w="http://schemas.openxmlformats.org/wordprocessingml/2006/main" xmlns:w14="http://schemas.microsoft.com/office/word/2010/wordml" xmlns:w15="http://schemas.microsoft.com/office/word/2012/wordml" xmlns:w16se="http://schemas.microsoft.com/office/word/2015/wordml/symex" xmlns:wpg="http://schemas.microsoft.com/office/word/2010/wordprocessingGroup" xmlns:wpi="http://schemas.microsoft.com/office/word/2010/wordprocessingInk" xmlns:wne="http://schemas.microsoft.com/office/word/2006/wordml" xmlns:wps="http://schemas.microsoft.com/office/word/2010/wordprocessingShape" mc:Ignorable="w14 w15 w16se wp14">
+<w:endnotes xmlns:wpc="http://schemas.microsoft.com/office/word/2010/wordprocessingCanvas" xmlns:cx="http://schemas.microsoft.com/office/drawing/2014/chartex" xmlns:cx1="http://schemas.microsoft.com/office/drawing/2015/9/8/chartex" xmlns:cx2="http://schemas.microsoft.com/office/drawing/2015/10/21/chartex" xmlns:mc="http://schemas.openxmlformats.org/markup-compatibility/2006" xmlns:o="urn:schemas-microsoft-com:office:office" xmlns:r="http://schemas.openxmlformats.org/officeDocument/2006/relationships" xmlns:m="http://schemas.openxmlformats.org/officeDocument/2006/math" xmlns:v="urn:schemas-microsoft-com:vml" xmlns:wp14="http://schemas.microsoft.com/office/word/2010/wordprocessingDrawing" xmlns:wp="http://schemas.openxmlformats.org/drawingml/2006/wordprocessingDrawing" xmlns:w10="urn:schemas-microsoft-com:office:word" xmlns:w="http://schemas.openxmlformats.org/wordprocessingml/2006/main" xmlns:w14="http://schemas.microsoft.com/office/word/2010/wordml" xmlns:w15="http://schemas.microsoft.com/office/word/2012/wordml" xmlns:w16se="http://schemas.microsoft.com/office/word/2015/wordml/symex" xmlns:wpg="http://schemas.microsoft.com/office/word/2010/wordprocessingGroup" xmlns:wpi="http://schemas.microsoft.com/office/word/2010/wordprocessingInk" xmlns:wne="http://schemas.microsoft.com/office/word/2006/wordml" xmlns:wps="http://schemas.microsoft.com/office/word/2010/wordprocessingShape" mc:Ignorable="w14 w15 w16se wp14">
   <w:endnote w:type="separator" w:id="-1">
     <w:p>
       <w:pPr>
@@ -2439,7 +2517,7 @@
 </file>
 
 <file path=word/footer1.xml><?xml version="1.0" encoding="utf-8"?>
-<w:ftr xmlns:wpc="http://schemas.microsoft.com/office/word/2010/wordprocessingCanvas" xmlns:cx="http://schemas.microsoft.com/office/drawing/2014/chartex" xmlns:cx1="http://schemas.microsoft.com/office/drawing/2015/9/8/chartex" xmlns:mc="http://schemas.openxmlformats.org/markup-compatibility/2006" xmlns:o="urn:schemas-microsoft-com:office:office" xmlns:r="http://schemas.openxmlformats.org/officeDocument/2006/relationships" xmlns:m="http://schemas.openxmlformats.org/officeDocument/2006/math" xmlns:v="urn:schemas-microsoft-com:vml" xmlns:wp14="http://schemas.microsoft.com/office/word/2010/wordprocessingDrawing" xmlns:wp="http://schemas.openxmlformats.org/drawingml/2006/wordprocessingDrawing" xmlns:w10="urn:schemas-microsoft-com:office:word" xmlns:w="http://schemas.openxmlformats.org/wordprocessingml/2006/main" xmlns:w14="http://schemas.microsoft.com/office/word/2010/wordml" xmlns:w15="http://schemas.microsoft.com/office/word/2012/wordml" xmlns:w16se="http://schemas.microsoft.com/office/word/2015/wordml/symex" xmlns:wpg="http://schemas.microsoft.com/office/word/2010/wordprocessingGroup" xmlns:wpi="http://schemas.microsoft.com/office/word/2010/wordprocessingInk" xmlns:wne="http://schemas.microsoft.com/office/word/2006/wordml" xmlns:wps="http://schemas.microsoft.com/office/word/2010/wordprocessingShape" mc:Ignorable="w14 w15 w16se wp14">
+<w:ftr xmlns:wpc="http://schemas.microsoft.com/office/word/2010/wordprocessingCanvas" xmlns:cx="http://schemas.microsoft.com/office/drawing/2014/chartex" xmlns:cx1="http://schemas.microsoft.com/office/drawing/2015/9/8/chartex" xmlns:cx2="http://schemas.microsoft.com/office/drawing/2015/10/21/chartex" xmlns:mc="http://schemas.openxmlformats.org/markup-compatibility/2006" xmlns:o="urn:schemas-microsoft-com:office:office" xmlns:r="http://schemas.openxmlformats.org/officeDocument/2006/relationships" xmlns:m="http://schemas.openxmlformats.org/officeDocument/2006/math" xmlns:v="urn:schemas-microsoft-com:vml" xmlns:wp14="http://schemas.microsoft.com/office/word/2010/wordprocessingDrawing" xmlns:wp="http://schemas.openxmlformats.org/drawingml/2006/wordprocessingDrawing" xmlns:w10="urn:schemas-microsoft-com:office:word" xmlns:w="http://schemas.openxmlformats.org/wordprocessingml/2006/main" xmlns:w14="http://schemas.microsoft.com/office/word/2010/wordml" xmlns:w15="http://schemas.microsoft.com/office/word/2012/wordml" xmlns:w16se="http://schemas.microsoft.com/office/word/2015/wordml/symex" xmlns:wpg="http://schemas.microsoft.com/office/word/2010/wordprocessingGroup" xmlns:wpi="http://schemas.microsoft.com/office/word/2010/wordprocessingInk" xmlns:wne="http://schemas.microsoft.com/office/word/2006/wordml" xmlns:wps="http://schemas.microsoft.com/office/word/2010/wordprocessingShape" mc:Ignorable="w14 w15 w16se wp14">
   <w:sdt>
     <w:sdtPr>
       <w:id w:val="-879634577"/>
@@ -2472,7 +2550,7 @@
           <w:rPr>
             <w:noProof/>
           </w:rPr>
-          <w:t>ii</w:t>
+          <w:t>3</w:t>
         </w:r>
         <w:r>
           <w:rPr>
@@ -2492,7 +2570,7 @@
 </file>
 
 <file path=word/footer2.xml><?xml version="1.0" encoding="utf-8"?>
-<w:ftr xmlns:wpc="http://schemas.microsoft.com/office/word/2010/wordprocessingCanvas" xmlns:cx="http://schemas.microsoft.com/office/drawing/2014/chartex" xmlns:cx1="http://schemas.microsoft.com/office/drawing/2015/9/8/chartex" xmlns:mc="http://schemas.openxmlformats.org/markup-compatibility/2006" xmlns:o="urn:schemas-microsoft-com:office:office" xmlns:r="http://schemas.openxmlformats.org/officeDocument/2006/relationships" xmlns:m="http://schemas.openxmlformats.org/officeDocument/2006/math" xmlns:v="urn:schemas-microsoft-com:vml" xmlns:wp14="http://schemas.microsoft.com/office/word/2010/wordprocessingDrawing" xmlns:wp="http://schemas.openxmlformats.org/drawingml/2006/wordprocessingDrawing" xmlns:w10="urn:schemas-microsoft-com:office:word" xmlns:w="http://schemas.openxmlformats.org/wordprocessingml/2006/main" xmlns:w14="http://schemas.microsoft.com/office/word/2010/wordml" xmlns:w15="http://schemas.microsoft.com/office/word/2012/wordml" xmlns:w16se="http://schemas.microsoft.com/office/word/2015/wordml/symex" xmlns:wpg="http://schemas.microsoft.com/office/word/2010/wordprocessingGroup" xmlns:wpi="http://schemas.microsoft.com/office/word/2010/wordprocessingInk" xmlns:wne="http://schemas.microsoft.com/office/word/2006/wordml" xmlns:wps="http://schemas.microsoft.com/office/word/2010/wordprocessingShape" mc:Ignorable="w14 w15 w16se wp14">
+<w:ftr xmlns:wpc="http://schemas.microsoft.com/office/word/2010/wordprocessingCanvas" xmlns:cx="http://schemas.microsoft.com/office/drawing/2014/chartex" xmlns:cx1="http://schemas.microsoft.com/office/drawing/2015/9/8/chartex" xmlns:cx2="http://schemas.microsoft.com/office/drawing/2015/10/21/chartex" xmlns:mc="http://schemas.openxmlformats.org/markup-compatibility/2006" xmlns:o="urn:schemas-microsoft-com:office:office" xmlns:r="http://schemas.openxmlformats.org/officeDocument/2006/relationships" xmlns:m="http://schemas.openxmlformats.org/officeDocument/2006/math" xmlns:v="urn:schemas-microsoft-com:vml" xmlns:wp14="http://schemas.microsoft.com/office/word/2010/wordprocessingDrawing" xmlns:wp="http://schemas.openxmlformats.org/drawingml/2006/wordprocessingDrawing" xmlns:w10="urn:schemas-microsoft-com:office:word" xmlns:w="http://schemas.openxmlformats.org/wordprocessingml/2006/main" xmlns:w14="http://schemas.microsoft.com/office/word/2010/wordml" xmlns:w15="http://schemas.microsoft.com/office/word/2012/wordml" xmlns:w16se="http://schemas.microsoft.com/office/word/2015/wordml/symex" xmlns:wpg="http://schemas.microsoft.com/office/word/2010/wordprocessingGroup" xmlns:wpi="http://schemas.microsoft.com/office/word/2010/wordprocessingInk" xmlns:wne="http://schemas.microsoft.com/office/word/2006/wordml" xmlns:wps="http://schemas.microsoft.com/office/word/2010/wordprocessingShape" mc:Ignorable="w14 w15 w16se wp14">
   <w:sdt>
     <w:sdtPr>
       <w:id w:val="-2097169674"/>
@@ -2545,7 +2623,7 @@
 </file>
 
 <file path=word/footnotes.xml><?xml version="1.0" encoding="utf-8"?>
-<w:footnotes xmlns:wpc="http://schemas.microsoft.com/office/word/2010/wordprocessingCanvas" xmlns:cx="http://schemas.microsoft.com/office/drawing/2014/chartex" xmlns:cx1="http://schemas.microsoft.com/office/drawing/2015/9/8/chartex" xmlns:mc="http://schemas.openxmlformats.org/markup-compatibility/2006" xmlns:o="urn:schemas-microsoft-com:office:office" xmlns:r="http://schemas.openxmlformats.org/officeDocument/2006/relationships" xmlns:m="http://schemas.openxmlformats.org/officeDocument/2006/math" xmlns:v="urn:schemas-microsoft-com:vml" xmlns:wp14="http://schemas.microsoft.com/office/word/2010/wordprocessingDrawing" xmlns:wp="http://schemas.openxmlformats.org/drawingml/2006/wordprocessingDrawing" xmlns:w10="urn:schemas-microsoft-com:office:word" xmlns:w="http://schemas.openxmlformats.org/wordprocessingml/2006/main" xmlns:w14="http://schemas.microsoft.com/office/word/2010/wordml" xmlns:w15="http://schemas.microsoft.com/office/word/2012/wordml" xmlns:w16se="http://schemas.microsoft.com/office/word/2015/wordml/symex" xmlns:wpg="http://schemas.microsoft.com/office/word/2010/wordprocessingGroup" xmlns:wpi="http://schemas.microsoft.com/office/word/2010/wordprocessingInk" xmlns:wne="http://schemas.microsoft.com/office/word/2006/wordml" xmlns:wps="http://schemas.microsoft.com/office/word/2010/wordprocessingShape" mc:Ignorable="w14 w15 w16se wp14">
+<w:footnotes xmlns:wpc="http://schemas.microsoft.com/office/word/2010/wordprocessingCanvas" xmlns:cx="http://schemas.microsoft.com/office/drawing/2014/chartex" xmlns:cx1="http://schemas.microsoft.com/office/drawing/2015/9/8/chartex" xmlns:cx2="http://schemas.microsoft.com/office/drawing/2015/10/21/chartex" xmlns:mc="http://schemas.openxmlformats.org/markup-compatibility/2006" xmlns:o="urn:schemas-microsoft-com:office:office" xmlns:r="http://schemas.openxmlformats.org/officeDocument/2006/relationships" xmlns:m="http://schemas.openxmlformats.org/officeDocument/2006/math" xmlns:v="urn:schemas-microsoft-com:vml" xmlns:wp14="http://schemas.microsoft.com/office/word/2010/wordprocessingDrawing" xmlns:wp="http://schemas.openxmlformats.org/drawingml/2006/wordprocessingDrawing" xmlns:w10="urn:schemas-microsoft-com:office:word" xmlns:w="http://schemas.openxmlformats.org/wordprocessingml/2006/main" xmlns:w14="http://schemas.microsoft.com/office/word/2010/wordml" xmlns:w15="http://schemas.microsoft.com/office/word/2012/wordml" xmlns:w16se="http://schemas.microsoft.com/office/word/2015/wordml/symex" xmlns:wpg="http://schemas.microsoft.com/office/word/2010/wordprocessingGroup" xmlns:wpi="http://schemas.microsoft.com/office/word/2010/wordprocessingInk" xmlns:wne="http://schemas.microsoft.com/office/word/2006/wordml" xmlns:wps="http://schemas.microsoft.com/office/word/2010/wordprocessingShape" mc:Ignorable="w14 w15 w16se wp14">
   <w:footnote w:type="separator" w:id="-1">
     <w:p>
       <w:pPr>
@@ -2567,6 +2645,127 @@
     </w:p>
   </w:footnote>
 </w:footnotes>
+</file>
+
+<file path=word/numbering.xml><?xml version="1.0" encoding="utf-8"?>
+<w:numbering xmlns:wpc="http://schemas.microsoft.com/office/word/2010/wordprocessingCanvas" xmlns:cx="http://schemas.microsoft.com/office/drawing/2014/chartex" xmlns:cx1="http://schemas.microsoft.com/office/drawing/2015/9/8/chartex" xmlns:cx2="http://schemas.microsoft.com/office/drawing/2015/10/21/chartex" xmlns:mc="http://schemas.openxmlformats.org/markup-compatibility/2006" xmlns:o="urn:schemas-microsoft-com:office:office" xmlns:r="http://schemas.openxmlformats.org/officeDocument/2006/relationships" xmlns:m="http://schemas.openxmlformats.org/officeDocument/2006/math" xmlns:v="urn:schemas-microsoft-com:vml" xmlns:wp14="http://schemas.microsoft.com/office/word/2010/wordprocessingDrawing" xmlns:wp="http://schemas.openxmlformats.org/drawingml/2006/wordprocessingDrawing" xmlns:w10="urn:schemas-microsoft-com:office:word" xmlns:w="http://schemas.openxmlformats.org/wordprocessingml/2006/main" xmlns:w14="http://schemas.microsoft.com/office/word/2010/wordml" xmlns:w15="http://schemas.microsoft.com/office/word/2012/wordml" xmlns:w16se="http://schemas.microsoft.com/office/word/2015/wordml/symex" xmlns:wpg="http://schemas.microsoft.com/office/word/2010/wordprocessingGroup" xmlns:wpi="http://schemas.microsoft.com/office/word/2010/wordprocessingInk" xmlns:wne="http://schemas.microsoft.com/office/word/2006/wordml" xmlns:wps="http://schemas.microsoft.com/office/word/2010/wordprocessingShape" mc:Ignorable="w14 w15 w16se wp14">
+  <w:abstractNum w:abstractNumId="0" w15:restartNumberingAfterBreak="0">
+    <w:nsid w:val="1E4D31DE"/>
+    <w:multiLevelType w:val="hybridMultilevel"/>
+    <w:tmpl w:val="84F6392A"/>
+    <w:lvl w:ilvl="0" w:tplc="14090001">
+      <w:start w:val="1"/>
+      <w:numFmt w:val="bullet"/>
+      <w:lvlText w:val=""/>
+      <w:lvlJc w:val="left"/>
+      <w:pPr>
+        <w:ind w:left="720" w:hanging="360"/>
+      </w:pPr>
+      <w:rPr>
+        <w:rFonts w:ascii="Symbol" w:hAnsi="Symbol" w:hint="default"/>
+      </w:rPr>
+    </w:lvl>
+    <w:lvl w:ilvl="1" w:tplc="14090003" w:tentative="1">
+      <w:start w:val="1"/>
+      <w:numFmt w:val="bullet"/>
+      <w:lvlText w:val="o"/>
+      <w:lvlJc w:val="left"/>
+      <w:pPr>
+        <w:ind w:left="1440" w:hanging="360"/>
+      </w:pPr>
+      <w:rPr>
+        <w:rFonts w:ascii="Courier New" w:hAnsi="Courier New" w:cs="Courier New" w:hint="default"/>
+      </w:rPr>
+    </w:lvl>
+    <w:lvl w:ilvl="2" w:tplc="14090005" w:tentative="1">
+      <w:start w:val="1"/>
+      <w:numFmt w:val="bullet"/>
+      <w:lvlText w:val=""/>
+      <w:lvlJc w:val="left"/>
+      <w:pPr>
+        <w:ind w:left="2160" w:hanging="360"/>
+      </w:pPr>
+      <w:rPr>
+        <w:rFonts w:ascii="Wingdings" w:hAnsi="Wingdings" w:hint="default"/>
+      </w:rPr>
+    </w:lvl>
+    <w:lvl w:ilvl="3" w:tplc="14090001" w:tentative="1">
+      <w:start w:val="1"/>
+      <w:numFmt w:val="bullet"/>
+      <w:lvlText w:val=""/>
+      <w:lvlJc w:val="left"/>
+      <w:pPr>
+        <w:ind w:left="2880" w:hanging="360"/>
+      </w:pPr>
+      <w:rPr>
+        <w:rFonts w:ascii="Symbol" w:hAnsi="Symbol" w:hint="default"/>
+      </w:rPr>
+    </w:lvl>
+    <w:lvl w:ilvl="4" w:tplc="14090003" w:tentative="1">
+      <w:start w:val="1"/>
+      <w:numFmt w:val="bullet"/>
+      <w:lvlText w:val="o"/>
+      <w:lvlJc w:val="left"/>
+      <w:pPr>
+        <w:ind w:left="3600" w:hanging="360"/>
+      </w:pPr>
+      <w:rPr>
+        <w:rFonts w:ascii="Courier New" w:hAnsi="Courier New" w:cs="Courier New" w:hint="default"/>
+      </w:rPr>
+    </w:lvl>
+    <w:lvl w:ilvl="5" w:tplc="14090005" w:tentative="1">
+      <w:start w:val="1"/>
+      <w:numFmt w:val="bullet"/>
+      <w:lvlText w:val=""/>
+      <w:lvlJc w:val="left"/>
+      <w:pPr>
+        <w:ind w:left="4320" w:hanging="360"/>
+      </w:pPr>
+      <w:rPr>
+        <w:rFonts w:ascii="Wingdings" w:hAnsi="Wingdings" w:hint="default"/>
+      </w:rPr>
+    </w:lvl>
+    <w:lvl w:ilvl="6" w:tplc="14090001" w:tentative="1">
+      <w:start w:val="1"/>
+      <w:numFmt w:val="bullet"/>
+      <w:lvlText w:val=""/>
+      <w:lvlJc w:val="left"/>
+      <w:pPr>
+        <w:ind w:left="5040" w:hanging="360"/>
+      </w:pPr>
+      <w:rPr>
+        <w:rFonts w:ascii="Symbol" w:hAnsi="Symbol" w:hint="default"/>
+      </w:rPr>
+    </w:lvl>
+    <w:lvl w:ilvl="7" w:tplc="14090003" w:tentative="1">
+      <w:start w:val="1"/>
+      <w:numFmt w:val="bullet"/>
+      <w:lvlText w:val="o"/>
+      <w:lvlJc w:val="left"/>
+      <w:pPr>
+        <w:ind w:left="5760" w:hanging="360"/>
+      </w:pPr>
+      <w:rPr>
+        <w:rFonts w:ascii="Courier New" w:hAnsi="Courier New" w:cs="Courier New" w:hint="default"/>
+      </w:rPr>
+    </w:lvl>
+    <w:lvl w:ilvl="8" w:tplc="14090005" w:tentative="1">
+      <w:start w:val="1"/>
+      <w:numFmt w:val="bullet"/>
+      <w:lvlText w:val=""/>
+      <w:lvlJc w:val="left"/>
+      <w:pPr>
+        <w:ind w:left="6480" w:hanging="360"/>
+      </w:pPr>
+      <w:rPr>
+        <w:rFonts w:ascii="Wingdings" w:hAnsi="Wingdings" w:hint="default"/>
+      </w:rPr>
+    </w:lvl>
+  </w:abstractNum>
+  <w:num w:numId="1">
+    <w:abstractNumId w:val="0"/>
+  </w:num>
+</w:numbering>
 </file>
 
 <file path=word/styles.xml><?xml version="1.0" encoding="utf-8"?>
@@ -2586,7 +2785,7 @@
       </w:pPr>
     </w:pPrDefault>
   </w:docDefaults>
-  <w:latentStyles w:defLockedState="0" w:defUIPriority="99" w:defSemiHidden="0" w:defUnhideWhenUsed="0" w:defQFormat="0" w:count="371">
+  <w:latentStyles w:defLockedState="0" w:defUIPriority="99" w:defSemiHidden="0" w:defUnhideWhenUsed="0" w:defQFormat="0" w:count="372">
     <w:lsdException w:name="Normal" w:uiPriority="0" w:qFormat="1"/>
     <w:lsdException w:name="heading 1" w:uiPriority="9" w:qFormat="1"/>
     <w:lsdException w:name="heading 2" w:semiHidden="1" w:uiPriority="9" w:unhideWhenUsed="1" w:qFormat="1"/>
@@ -2692,7 +2891,6 @@
     <w:lsdException w:name="HTML Sample" w:semiHidden="1" w:unhideWhenUsed="1"/>
     <w:lsdException w:name="HTML Typewriter" w:semiHidden="1" w:unhideWhenUsed="1"/>
     <w:lsdException w:name="HTML Variable" w:semiHidden="1" w:unhideWhenUsed="1"/>
-    <w:lsdException w:name="Normal Table" w:semiHidden="1" w:unhideWhenUsed="1"/>
     <w:lsdException w:name="annotation subject" w:semiHidden="1" w:unhideWhenUsed="1"/>
     <w:lsdException w:name="No List" w:semiHidden="1" w:unhideWhenUsed="1"/>
     <w:lsdException w:name="Outline List 1" w:semiHidden="1" w:unhideWhenUsed="1"/>
@@ -2739,10 +2937,8 @@
     <w:lsdException w:name="Table Subtle 2" w:semiHidden="1" w:unhideWhenUsed="1"/>
     <w:lsdException w:name="Table Web 1" w:semiHidden="1" w:unhideWhenUsed="1"/>
     <w:lsdException w:name="Table Web 2" w:semiHidden="1" w:unhideWhenUsed="1"/>
-    <w:lsdException w:name="Table Web 3" w:semiHidden="1" w:unhideWhenUsed="1"/>
     <w:lsdException w:name="Balloon Text" w:semiHidden="1" w:unhideWhenUsed="1"/>
     <w:lsdException w:name="Table Grid" w:uiPriority="59"/>
-    <w:lsdException w:name="Table Theme" w:semiHidden="1" w:unhideWhenUsed="1"/>
     <w:lsdException w:name="Placeholder Text" w:semiHidden="1"/>
     <w:lsdException w:name="No Spacing" w:uiPriority="1" w:qFormat="1"/>
     <w:lsdException w:name="Light Shading" w:uiPriority="60"/>
@@ -2958,6 +3154,7 @@
     <w:lsdException w:name="List Table 5 Dark Accent 6" w:uiPriority="50"/>
     <w:lsdException w:name="List Table 6 Colorful Accent 6" w:uiPriority="51"/>
     <w:lsdException w:name="List Table 7 Colorful Accent 6" w:uiPriority="52"/>
+    <w:lsdException w:name="Mention" w:semiHidden="1" w:unhideWhenUsed="1"/>
   </w:latentStyles>
   <w:style w:type="paragraph" w:default="1" w:styleId="Normal">
     <w:name w:val="Normal"/>
@@ -3697,6 +3894,23 @@
     <w:rPr>
       <w:color w:val="CC9900" w:themeColor="hyperlink"/>
       <w:u w:val="single"/>
+    </w:rPr>
+  </w:style>
+  <w:style w:type="paragraph" w:styleId="ListParagraph">
+    <w:name w:val="List Paragraph"/>
+    <w:basedOn w:val="Normal"/>
+    <w:uiPriority w:val="34"/>
+    <w:qFormat/>
+    <w:rsid w:val="00B66DAA"/>
+    <w:pPr>
+      <w:spacing w:line="259" w:lineRule="auto"/>
+      <w:ind w:left="720"/>
+      <w:contextualSpacing/>
+    </w:pPr>
+    <w:rPr>
+      <w:rFonts w:eastAsiaTheme="minorHAnsi"/>
+      <w:sz w:val="22"/>
+      <w:szCs w:val="22"/>
     </w:rPr>
   </w:style>
 </w:styles>
@@ -3992,7 +4206,7 @@
 </file>
 
 <file path=customXml/itemProps1.xml><?xml version="1.0" encoding="utf-8"?>
-<ds:datastoreItem xmlns:ds="http://schemas.openxmlformats.org/officeDocument/2006/customXml" ds:itemID="{ACB44222-5683-4CF0-9EB0-9D11BDAB0CF1}">
+<ds:datastoreItem xmlns:ds="http://schemas.openxmlformats.org/officeDocument/2006/customXml" ds:itemID="{563FBAC0-5C8D-4911-9CF6-E41A6D89F603}">
   <ds:schemaRefs>
     <ds:schemaRef ds:uri="http://schemas.openxmlformats.org/officeDocument/2006/bibliography"/>
   </ds:schemaRefs>

</xml_diff>

<commit_message>
Added visualisation text into word doc
</commit_message>
<xml_diff>
--- a/Final Documents/Team8_Report.docx
+++ b/Final Documents/Team8_Report.docx
@@ -3188,7 +3188,7 @@
           <w:szCs w:val="20"/>
           <w:lang w:eastAsia="en-NZ"/>
         </w:rPr>
-        <w:t>global unsigned best-bound = ∞</w:t>
+        <w:t>//Initialise</w:t>
       </w:r>
     </w:p>
     <w:p>
@@ -3227,7 +3227,7 @@
           <w:szCs w:val="20"/>
           <w:lang w:eastAsia="en-NZ"/>
         </w:rPr>
-        <w:t>global Node best-solution = null</w:t>
+        <w:t>GRAPH: JGraphT graph of all vertices</w:t>
       </w:r>
     </w:p>
     <w:p>
@@ -3259,6 +3259,33 @@
           <w:lang w:eastAsia="en-NZ"/>
         </w:rPr>
       </w:pPr>
+      <w:r>
+        <w:rPr>
+          <w:rFonts w:ascii="Consolas" w:eastAsia="Times New Roman" w:hAnsi="Consolas" w:cs="Consolas"/>
+          <w:sz w:val="20"/>
+          <w:szCs w:val="20"/>
+          <w:lang w:eastAsia="en-NZ"/>
+        </w:rPr>
+        <w:t>BESTBOUND:</w:t>
+      </w:r>
+      <w:r>
+        <w:rPr>
+          <w:rFonts w:ascii="Consolas" w:eastAsia="Times New Roman" w:hAnsi="Consolas" w:cs="Consolas"/>
+          <w:sz w:val="20"/>
+          <w:szCs w:val="20"/>
+          <w:lang w:eastAsia="en-NZ"/>
+        </w:rPr>
+        <w:t xml:space="preserve"> </w:t>
+      </w:r>
+      <w:r>
+        <w:rPr>
+          <w:rFonts w:ascii="Consolas" w:eastAsia="Times New Roman" w:hAnsi="Consolas" w:cs="Consolas"/>
+          <w:sz w:val="20"/>
+          <w:szCs w:val="20"/>
+          <w:lang w:eastAsia="en-NZ"/>
+        </w:rPr>
+        <w:t>Set to infinity</w:t>
+      </w:r>
     </w:p>
     <w:p>
       <w:pPr>
@@ -3296,7 +3323,34 @@
           <w:szCs w:val="20"/>
           <w:lang w:eastAsia="en-NZ"/>
         </w:rPr>
-        <w:t>% Branch and bound</w:t>
+        <w:t>BESTSOL:</w:t>
+      </w:r>
+      <w:r>
+        <w:rPr>
+          <w:rFonts w:ascii="Consolas" w:eastAsia="Times New Roman" w:hAnsi="Consolas" w:cs="Consolas"/>
+          <w:sz w:val="20"/>
+          <w:szCs w:val="20"/>
+          <w:lang w:eastAsia="en-NZ"/>
+        </w:rPr>
+        <w:t xml:space="preserve"> </w:t>
+      </w:r>
+      <w:r>
+        <w:rPr>
+          <w:rFonts w:ascii="Consolas" w:eastAsia="Times New Roman" w:hAnsi="Consolas" w:cs="Consolas"/>
+          <w:sz w:val="20"/>
+          <w:szCs w:val="20"/>
+          <w:lang w:eastAsia="en-NZ"/>
+        </w:rPr>
+        <w:t>Empty partial solution</w:t>
+      </w:r>
+      <w:r>
+        <w:rPr>
+          <w:rFonts w:ascii="Consolas" w:eastAsia="Times New Roman" w:hAnsi="Consolas" w:cs="Consolas"/>
+          <w:sz w:val="20"/>
+          <w:szCs w:val="20"/>
+          <w:lang w:eastAsia="en-NZ"/>
+        </w:rPr>
+        <w:t xml:space="preserve"> </w:t>
       </w:r>
     </w:p>
     <w:p>
@@ -3323,20 +3377,12 @@
         <w:spacing w:after="0" w:line="240" w:lineRule="auto"/>
         <w:rPr>
           <w:rFonts w:ascii="Consolas" w:eastAsia="Times New Roman" w:hAnsi="Consolas" w:cs="Consolas"/>
-          <w:sz w:val="20"/>
-          <w:szCs w:val="20"/>
-          <w:lang w:eastAsia="en-NZ"/>
-        </w:rPr>
-      </w:pPr>
-      <w:r>
-        <w:rPr>
-          <w:rFonts w:ascii="Consolas" w:eastAsia="Times New Roman" w:hAnsi="Consolas" w:cs="Consolas"/>
-          <w:sz w:val="20"/>
-          <w:szCs w:val="20"/>
-          <w:lang w:eastAsia="en-NZ"/>
-        </w:rPr>
-        <w:t>Node branch-and-bound():</w:t>
-      </w:r>
+          <w:color w:val="393318"/>
+          <w:sz w:val="20"/>
+          <w:szCs w:val="20"/>
+          <w:lang w:eastAsia="en-NZ"/>
+        </w:rPr>
+      </w:pPr>
     </w:p>
     <w:p>
       <w:pPr>
@@ -3374,16 +3420,34 @@
           <w:szCs w:val="20"/>
           <w:lang w:eastAsia="en-NZ"/>
         </w:rPr>
-        <w:t xml:space="preserve">    </w:t>
-      </w:r>
-      <w:r>
-        <w:rPr>
-          <w:rFonts w:ascii="Consolas" w:eastAsia="Times New Roman" w:hAnsi="Consolas" w:cs="Consolas"/>
-          <w:sz w:val="20"/>
-          <w:szCs w:val="20"/>
-          <w:lang w:eastAsia="en-NZ"/>
-        </w:rPr>
-        <w:t>Node root = make-root-node(init())</w:t>
+        <w:t xml:space="preserve">Create a partial solution </w:t>
+      </w:r>
+      <w:r>
+        <w:rPr>
+          <w:rFonts w:ascii="Consolas" w:eastAsia="Times New Roman" w:hAnsi="Consolas" w:cs="Consolas"/>
+          <w:sz w:val="20"/>
+          <w:szCs w:val="20"/>
+          <w:lang w:eastAsia="en-NZ"/>
+        </w:rPr>
+        <w:t>PS</w:t>
+      </w:r>
+      <w:r>
+        <w:rPr>
+          <w:rFonts w:ascii="Consolas" w:eastAsia="Times New Roman" w:hAnsi="Consolas" w:cs="Consolas"/>
+          <w:sz w:val="20"/>
+          <w:szCs w:val="20"/>
+          <w:lang w:eastAsia="en-NZ"/>
+        </w:rPr>
+        <w:t xml:space="preserve"> for each starting vertex</w:t>
+      </w:r>
+      <w:r>
+        <w:rPr>
+          <w:rFonts w:ascii="Consolas" w:eastAsia="Times New Roman" w:hAnsi="Consolas" w:cs="Consolas"/>
+          <w:sz w:val="20"/>
+          <w:szCs w:val="20"/>
+          <w:lang w:eastAsia="en-NZ"/>
+        </w:rPr>
+        <w:t xml:space="preserve"> in GRAPH</w:t>
       </w:r>
     </w:p>
     <w:p>
@@ -3410,28 +3474,48 @@
         <w:spacing w:after="0" w:line="240" w:lineRule="auto"/>
         <w:rPr>
           <w:rFonts w:ascii="Consolas" w:eastAsia="Times New Roman" w:hAnsi="Consolas" w:cs="Consolas"/>
-          <w:sz w:val="20"/>
-          <w:szCs w:val="20"/>
-          <w:lang w:eastAsia="en-NZ"/>
-        </w:rPr>
-      </w:pPr>
-      <w:r>
-        <w:rPr>
-          <w:rFonts w:ascii="Consolas" w:eastAsia="Times New Roman" w:hAnsi="Consolas" w:cs="Consolas"/>
-          <w:sz w:val="20"/>
-          <w:szCs w:val="20"/>
-          <w:lang w:eastAsia="en-NZ"/>
-        </w:rPr>
-        <w:t xml:space="preserve">    </w:t>
-      </w:r>
-      <w:r>
-        <w:rPr>
-          <w:rFonts w:ascii="Consolas" w:eastAsia="Times New Roman" w:hAnsi="Consolas" w:cs="Consolas"/>
-          <w:sz w:val="20"/>
-          <w:szCs w:val="20"/>
-          <w:lang w:eastAsia="en-NZ"/>
-        </w:rPr>
-        <w:t>depth-first-branch-and-bound(root)</w:t>
+          <w:b/>
+          <w:bCs/>
+          <w:sz w:val="20"/>
+          <w:szCs w:val="20"/>
+          <w:lang w:eastAsia="en-NZ"/>
+        </w:rPr>
+      </w:pPr>
+      <w:r>
+        <w:rPr>
+          <w:rFonts w:ascii="Consolas" w:eastAsia="Times New Roman" w:hAnsi="Consolas" w:cs="Consolas"/>
+          <w:sz w:val="20"/>
+          <w:szCs w:val="20"/>
+          <w:lang w:eastAsia="en-NZ"/>
+        </w:rPr>
+        <w:tab/>
+      </w:r>
+      <w:r>
+        <w:rPr>
+          <w:rFonts w:ascii="Consolas" w:eastAsia="Times New Roman" w:hAnsi="Consolas" w:cs="Consolas"/>
+          <w:sz w:val="20"/>
+          <w:szCs w:val="20"/>
+          <w:lang w:eastAsia="en-NZ"/>
+        </w:rPr>
+        <w:t>//</w:t>
+      </w:r>
+      <w:r>
+        <w:rPr>
+          <w:rFonts w:ascii="Consolas" w:eastAsia="Times New Roman" w:hAnsi="Consolas" w:cs="Consolas"/>
+          <w:sz w:val="20"/>
+          <w:szCs w:val="20"/>
+          <w:lang w:eastAsia="en-NZ"/>
+        </w:rPr>
+        <w:t xml:space="preserve">Do: </w:t>
+      </w:r>
+      <w:r>
+        <w:rPr>
+          <w:rFonts w:ascii="Consolas" w:eastAsia="Times New Roman" w:hAnsi="Consolas" w:cs="Consolas"/>
+          <w:sz w:val="20"/>
+          <w:szCs w:val="20"/>
+          <w:lang w:eastAsia="en-NZ"/>
+        </w:rPr>
+        <w:t>Depth first search for each partial solution</w:t>
       </w:r>
     </w:p>
     <w:p>
@@ -3470,26 +3554,52 @@
           <w:szCs w:val="20"/>
           <w:lang w:eastAsia="en-NZ"/>
         </w:rPr>
-        <w:t xml:space="preserve">    </w:t>
-      </w:r>
-      <w:r>
-        <w:rPr>
-          <w:rFonts w:ascii="Consolas" w:eastAsia="Times New Roman" w:hAnsi="Consolas" w:cs="Consolas"/>
-          <w:b/>
-          <w:sz w:val="20"/>
-          <w:szCs w:val="20"/>
-          <w:lang w:eastAsia="en-NZ"/>
-        </w:rPr>
-        <w:t>return</w:t>
-      </w:r>
-      <w:r>
-        <w:rPr>
-          <w:rFonts w:ascii="Consolas" w:eastAsia="Times New Roman" w:hAnsi="Consolas" w:cs="Consolas"/>
-          <w:sz w:val="20"/>
-          <w:szCs w:val="20"/>
-          <w:lang w:eastAsia="en-NZ"/>
-        </w:rPr>
-        <w:t xml:space="preserve"> best-solution</w:t>
+        <w:tab/>
+      </w:r>
+      <w:r>
+        <w:rPr>
+          <w:rFonts w:ascii="Consolas" w:eastAsia="Times New Roman" w:hAnsi="Consolas" w:cs="Consolas"/>
+          <w:sz w:val="20"/>
+          <w:szCs w:val="20"/>
+          <w:lang w:eastAsia="en-NZ"/>
+        </w:rPr>
+        <w:t xml:space="preserve">If minimum finish time </w:t>
+      </w:r>
+      <w:r>
+        <w:rPr>
+          <w:rFonts w:ascii="Consolas" w:eastAsia="Times New Roman" w:hAnsi="Consolas" w:cs="Consolas"/>
+          <w:sz w:val="20"/>
+          <w:szCs w:val="20"/>
+          <w:lang w:eastAsia="en-NZ"/>
+        </w:rPr>
+        <w:t>MFT</w:t>
+      </w:r>
+      <w:r>
+        <w:rPr>
+          <w:rFonts w:ascii="Consolas" w:eastAsia="Times New Roman" w:hAnsi="Consolas" w:cs="Consolas"/>
+          <w:sz w:val="20"/>
+          <w:szCs w:val="20"/>
+          <w:lang w:eastAsia="en-NZ"/>
+        </w:rPr>
+        <w:t xml:space="preserve"> of </w:t>
+      </w:r>
+      <w:r>
+        <w:rPr>
+          <w:rFonts w:ascii="Consolas" w:eastAsia="Times New Roman" w:hAnsi="Consolas" w:cs="Consolas"/>
+          <w:sz w:val="20"/>
+          <w:szCs w:val="20"/>
+          <w:lang w:eastAsia="en-NZ"/>
+        </w:rPr>
+        <w:t>PS</w:t>
+      </w:r>
+      <w:r>
+        <w:rPr>
+          <w:rFonts w:ascii="Consolas" w:eastAsia="Times New Roman" w:hAnsi="Consolas" w:cs="Consolas"/>
+          <w:sz w:val="20"/>
+          <w:szCs w:val="20"/>
+          <w:lang w:eastAsia="en-NZ"/>
+        </w:rPr>
+        <w:t xml:space="preserve"> is greater than BESTBOUND</w:t>
       </w:r>
     </w:p>
     <w:p>
@@ -3528,7 +3638,71 @@
           <w:szCs w:val="20"/>
           <w:lang w:eastAsia="en-NZ"/>
         </w:rPr>
-        <w:t>% Depth-first visit for branch and bound</w:t>
+        <w:tab/>
+        <w:t xml:space="preserve">    </w:t>
+      </w:r>
+      <w:r>
+        <w:rPr>
+          <w:rFonts w:ascii="Consolas" w:eastAsia="Times New Roman" w:hAnsi="Consolas" w:cs="Consolas"/>
+          <w:sz w:val="20"/>
+          <w:szCs w:val="20"/>
+          <w:lang w:eastAsia="en-NZ"/>
+        </w:rPr>
+        <w:t xml:space="preserve">Return </w:t>
+      </w:r>
+      <w:r>
+        <w:rPr>
+          <w:rFonts w:ascii="Consolas" w:eastAsia="Times New Roman" w:hAnsi="Consolas" w:cs="Consolas"/>
+          <w:sz w:val="20"/>
+          <w:szCs w:val="20"/>
+          <w:lang w:eastAsia="en-NZ"/>
+        </w:rPr>
+        <w:t>(</w:t>
+      </w:r>
+      <w:r>
+        <w:rPr>
+          <w:rFonts w:ascii="Consolas" w:eastAsia="Times New Roman" w:hAnsi="Consolas" w:cs="Consolas"/>
+          <w:sz w:val="20"/>
+          <w:szCs w:val="20"/>
+          <w:lang w:eastAsia="en-NZ"/>
+        </w:rPr>
+        <w:t>do not explore</w:t>
+      </w:r>
+      <w:r>
+        <w:rPr>
+          <w:rFonts w:ascii="Consolas" w:eastAsia="Times New Roman" w:hAnsi="Consolas" w:cs="Consolas"/>
+          <w:sz w:val="20"/>
+          <w:szCs w:val="20"/>
+          <w:lang w:eastAsia="en-NZ"/>
+        </w:rPr>
+        <w:t xml:space="preserve"> solution</w:t>
+      </w:r>
+      <w:r>
+        <w:rPr>
+          <w:rFonts w:ascii="Consolas" w:eastAsia="Times New Roman" w:hAnsi="Consolas" w:cs="Consolas"/>
+          <w:sz w:val="20"/>
+          <w:szCs w:val="20"/>
+          <w:lang w:eastAsia="en-NZ"/>
+        </w:rPr>
+        <w:t xml:space="preserve"> further</w:t>
+      </w:r>
+      <w:r>
+        <w:rPr>
+          <w:rFonts w:ascii="Consolas" w:eastAsia="Times New Roman" w:hAnsi="Consolas" w:cs="Consolas"/>
+          <w:sz w:val="20"/>
+          <w:szCs w:val="20"/>
+          <w:lang w:eastAsia="en-NZ"/>
+        </w:rPr>
+        <w:t>)</w:t>
+      </w:r>
+      <w:r>
+        <w:rPr>
+          <w:rFonts w:ascii="Consolas" w:eastAsia="Times New Roman" w:hAnsi="Consolas" w:cs="Consolas"/>
+          <w:sz w:val="20"/>
+          <w:szCs w:val="20"/>
+          <w:lang w:eastAsia="en-NZ"/>
+        </w:rPr>
+        <w:tab/>
       </w:r>
     </w:p>
     <w:p>
@@ -3563,21 +3737,20 @@
       <w:r>
         <w:rPr>
           <w:rFonts w:ascii="Consolas" w:eastAsia="Times New Roman" w:hAnsi="Consolas" w:cs="Consolas"/>
-          <w:b/>
-          <w:sz w:val="20"/>
-          <w:szCs w:val="20"/>
-          <w:lang w:eastAsia="en-NZ"/>
-        </w:rPr>
-        <w:t>void</w:t>
-      </w:r>
-      <w:r>
-        <w:rPr>
-          <w:rFonts w:ascii="Consolas" w:eastAsia="Times New Roman" w:hAnsi="Consolas" w:cs="Consolas"/>
-          <w:sz w:val="20"/>
-          <w:szCs w:val="20"/>
-          <w:lang w:eastAsia="en-NZ"/>
-        </w:rPr>
-        <w:t xml:space="preserve"> depth-first-branch-and-bound(Node n):</w:t>
+          <w:sz w:val="20"/>
+          <w:szCs w:val="20"/>
+          <w:lang w:eastAsia="en-NZ"/>
+        </w:rPr>
+        <w:tab/>
+      </w:r>
+      <w:r>
+        <w:rPr>
+          <w:rFonts w:ascii="Consolas" w:eastAsia="Times New Roman" w:hAnsi="Consolas" w:cs="Consolas"/>
+          <w:sz w:val="20"/>
+          <w:szCs w:val="20"/>
+          <w:lang w:eastAsia="en-NZ"/>
+        </w:rPr>
+        <w:t>If ps is complete (contains all vertices in GRAPH)</w:t>
       </w:r>
     </w:p>
     <w:p>
@@ -3616,6 +3789,7 @@
           <w:szCs w:val="20"/>
           <w:lang w:eastAsia="en-NZ"/>
         </w:rPr>
+        <w:tab/>
         <w:t xml:space="preserve">    </w:t>
       </w:r>
       <w:r>
@@ -3625,7 +3799,7 @@
           <w:szCs w:val="20"/>
           <w:lang w:eastAsia="en-NZ"/>
         </w:rPr>
-        <w:t>% base cases</w:t>
+        <w:t>BESTBOUND = finish time of ps</w:t>
       </w:r>
     </w:p>
     <w:p>
@@ -3664,6 +3838,7 @@
           <w:szCs w:val="20"/>
           <w:lang w:eastAsia="en-NZ"/>
         </w:rPr>
+        <w:tab/>
         <w:t xml:space="preserve">    </w:t>
       </w:r>
       <w:r>
@@ -3673,7 +3848,7 @@
           <w:szCs w:val="20"/>
           <w:lang w:eastAsia="en-NZ"/>
         </w:rPr>
-        <w:t>f = n.g + h(n.state)</w:t>
+        <w:t>BESTSOL = ps</w:t>
       </w:r>
     </w:p>
     <w:p>
@@ -3712,26 +3887,8 @@
           <w:szCs w:val="20"/>
           <w:lang w:eastAsia="en-NZ"/>
         </w:rPr>
-        <w:t xml:space="preserve">    </w:t>
-      </w:r>
-      <w:r>
-        <w:rPr>
-          <w:rFonts w:ascii="Consolas" w:eastAsia="Times New Roman" w:hAnsi="Consolas" w:cs="Consolas"/>
-          <w:sz w:val="20"/>
-          <w:szCs w:val="20"/>
-          <w:lang w:eastAsia="en-NZ"/>
-        </w:rPr>
-        <w:t xml:space="preserve">if f &gt; best-bound </w:t>
-      </w:r>
-      <w:r>
-        <w:rPr>
-          <w:rFonts w:ascii="Consolas" w:eastAsia="Times New Roman" w:hAnsi="Consolas" w:cs="Consolas"/>
-          <w:b/>
-          <w:sz w:val="20"/>
-          <w:szCs w:val="20"/>
-          <w:lang w:eastAsia="en-NZ"/>
-        </w:rPr>
-        <w:t>return</w:t>
+        <w:tab/>
+        <w:t xml:space="preserve">    Return (Best partial solution was found)</w:t>
       </w:r>
     </w:p>
     <w:p>
@@ -3770,16 +3927,16 @@
           <w:szCs w:val="20"/>
           <w:lang w:eastAsia="en-NZ"/>
         </w:rPr>
-        <w:t xml:space="preserve">    </w:t>
-      </w:r>
-      <w:r>
-        <w:rPr>
-          <w:rFonts w:ascii="Consolas" w:eastAsia="Times New Roman" w:hAnsi="Consolas" w:cs="Consolas"/>
-          <w:sz w:val="20"/>
-          <w:szCs w:val="20"/>
-          <w:lang w:eastAsia="en-NZ"/>
-        </w:rPr>
-        <w:t>if n.state.is-goal()</w:t>
+        <w:tab/>
+      </w:r>
+      <w:r>
+        <w:rPr>
+          <w:rFonts w:ascii="Consolas" w:eastAsia="Times New Roman" w:hAnsi="Consolas" w:cs="Consolas"/>
+          <w:sz w:val="20"/>
+          <w:szCs w:val="20"/>
+          <w:lang w:eastAsia="en-NZ"/>
+        </w:rPr>
+        <w:t>Else</w:t>
       </w:r>
     </w:p>
     <w:p>
@@ -3818,16 +3975,61 @@
           <w:szCs w:val="20"/>
           <w:lang w:eastAsia="en-NZ"/>
         </w:rPr>
-        <w:t xml:space="preserve">        </w:t>
-      </w:r>
-      <w:r>
-        <w:rPr>
-          <w:rFonts w:ascii="Consolas" w:eastAsia="Times New Roman" w:hAnsi="Consolas" w:cs="Consolas"/>
-          <w:sz w:val="20"/>
-          <w:szCs w:val="20"/>
-          <w:lang w:eastAsia="en-NZ"/>
-        </w:rPr>
-        <w:t>best-bound = n.g</w:t>
+        <w:tab/>
+      </w:r>
+      <w:r>
+        <w:rPr>
+          <w:rFonts w:ascii="Consolas" w:eastAsia="Times New Roman" w:hAnsi="Consolas" w:cs="Consolas"/>
+          <w:sz w:val="20"/>
+          <w:szCs w:val="20"/>
+          <w:lang w:eastAsia="en-NZ"/>
+        </w:rPr>
+        <w:t xml:space="preserve">    </w:t>
+      </w:r>
+      <w:r>
+        <w:rPr>
+          <w:rFonts w:ascii="Consolas" w:eastAsia="Times New Roman" w:hAnsi="Consolas" w:cs="Consolas"/>
+          <w:sz w:val="20"/>
+          <w:szCs w:val="20"/>
+          <w:lang w:eastAsia="en-NZ"/>
+        </w:rPr>
+        <w:t xml:space="preserve">For all child partial solutions </w:t>
+      </w:r>
+      <w:r>
+        <w:rPr>
+          <w:rFonts w:ascii="Consolas" w:eastAsia="Times New Roman" w:hAnsi="Consolas" w:cs="Consolas"/>
+          <w:sz w:val="20"/>
+          <w:szCs w:val="20"/>
+          <w:lang w:eastAsia="en-NZ"/>
+        </w:rPr>
+        <w:t>CPS do</w:t>
+      </w:r>
+      <w:r>
+        <w:rPr>
+          <w:rFonts w:ascii="Consolas" w:eastAsia="Times New Roman" w:hAnsi="Consolas" w:cs="Consolas"/>
+          <w:sz w:val="20"/>
+          <w:szCs w:val="20"/>
+          <w:lang w:eastAsia="en-NZ"/>
+        </w:rPr>
+        <w:t xml:space="preserve"> </w:t>
+      </w:r>
+      <w:r>
+        <w:rPr>
+          <w:rFonts w:ascii="Consolas" w:eastAsia="Times New Roman" w:hAnsi="Consolas" w:cs="Consolas"/>
+          <w:sz w:val="20"/>
+          <w:szCs w:val="20"/>
+          <w:lang w:eastAsia="en-NZ"/>
+        </w:rPr>
+        <w:t>D</w:t>
+      </w:r>
+      <w:r>
+        <w:rPr>
+          <w:rFonts w:ascii="Consolas" w:eastAsia="Times New Roman" w:hAnsi="Consolas" w:cs="Consolas"/>
+          <w:sz w:val="20"/>
+          <w:szCs w:val="20"/>
+          <w:lang w:eastAsia="en-NZ"/>
+        </w:rPr>
+        <w:t>epth first search</w:t>
       </w:r>
     </w:p>
     <w:p>
@@ -3866,16 +4068,7 @@
           <w:szCs w:val="20"/>
           <w:lang w:eastAsia="en-NZ"/>
         </w:rPr>
-        <w:t xml:space="preserve">        </w:t>
-      </w:r>
-      <w:r>
-        <w:rPr>
-          <w:rFonts w:ascii="Consolas" w:eastAsia="Times New Roman" w:hAnsi="Consolas" w:cs="Consolas"/>
-          <w:sz w:val="20"/>
-          <w:szCs w:val="20"/>
-          <w:lang w:eastAsia="en-NZ"/>
-        </w:rPr>
-        <w:t>best-solution = n</w:t>
+        <w:t>return BESTSOL</w:t>
       </w:r>
     </w:p>
     <w:p>
@@ -3902,30 +4095,645 @@
         <w:spacing w:after="0" w:line="240" w:lineRule="auto"/>
         <w:rPr>
           <w:rFonts w:ascii="Consolas" w:eastAsia="Times New Roman" w:hAnsi="Consolas" w:cs="Consolas"/>
-          <w:b/>
-          <w:sz w:val="20"/>
-          <w:szCs w:val="20"/>
-          <w:lang w:eastAsia="en-NZ"/>
-        </w:rPr>
-      </w:pPr>
-      <w:r>
-        <w:rPr>
-          <w:rFonts w:ascii="Consolas" w:eastAsia="Times New Roman" w:hAnsi="Consolas" w:cs="Consolas"/>
-          <w:sz w:val="20"/>
-          <w:szCs w:val="20"/>
-          <w:lang w:eastAsia="en-NZ"/>
-        </w:rPr>
-        <w:t xml:space="preserve">        </w:t>
-      </w:r>
-      <w:r>
-        <w:rPr>
-          <w:rFonts w:ascii="Consolas" w:eastAsia="Times New Roman" w:hAnsi="Consolas" w:cs="Consolas"/>
-          <w:b/>
-          <w:sz w:val="20"/>
-          <w:szCs w:val="20"/>
-          <w:lang w:eastAsia="en-NZ"/>
-        </w:rPr>
-        <w:t>return</w:t>
+          <w:sz w:val="20"/>
+          <w:szCs w:val="20"/>
+          <w:lang w:eastAsia="en-NZ"/>
+        </w:rPr>
+      </w:pPr>
+    </w:p>
+    <w:p/>
+    <w:p>
+      <w:pPr>
+        <w:pStyle w:val="Heading3"/>
+      </w:pPr>
+      <w:bookmarkStart w:id="2" w:name="_Toc459720836"/>
+      <w:r>
+        <w:lastRenderedPageBreak/>
+        <w:t>Bound</w:t>
+      </w:r>
+      <w:r>
+        <w:t xml:space="preserve"> and H</w:t>
+      </w:r>
+      <w:r>
+        <w:t xml:space="preserve">euristic </w:t>
+      </w:r>
+      <w:r>
+        <w:t>F</w:t>
+      </w:r>
+      <w:r>
+        <w:t>unction</w:t>
+      </w:r>
+      <w:bookmarkEnd w:id="2"/>
+    </w:p>
+    <w:p>
+      <w:r>
+        <w:t xml:space="preserve">A crude upper bound was calculated along with the two heuristic functions discussed in lectures. The crude upper bound was a summation of the weight of each </w:t>
+      </w:r>
+      <w:r>
+        <w:t>vertex</w:t>
+      </w:r>
+      <w:r>
+        <w:t xml:space="preserve">, representing the time taken if </w:t>
+      </w:r>
+      <w:r>
+        <w:t>all tasks</w:t>
+      </w:r>
+      <w:r>
+        <w:t xml:space="preserve"> were running sequentially on </w:t>
+      </w:r>
+      <w:r>
+        <w:t>the same</w:t>
+      </w:r>
+      <w:r>
+        <w:t xml:space="preserve"> processor.</w:t>
+      </w:r>
+    </w:p>
+    <w:p>
+      <w:r>
+        <w:t xml:space="preserve">The first heuristic function </w:t>
+      </w:r>
+      <w:r>
+        <w:t>u</w:t>
+      </w:r>
+      <w:r>
+        <w:t>sed the</w:t>
+      </w:r>
+      <w:r>
+        <w:t xml:space="preserve"> </w:t>
+      </w:r>
+      <w:r>
+        <w:t xml:space="preserve">next </w:t>
+      </w:r>
+      <w:r>
+        <w:t xml:space="preserve">vertex </w:t>
+      </w:r>
+      <w:r>
+        <w:t xml:space="preserve">to be added into the current partial solution. It </w:t>
+      </w:r>
+      <w:r>
+        <w:t>retrieved</w:t>
+      </w:r>
+      <w:r>
+        <w:t xml:space="preserve"> the </w:t>
+      </w:r>
+      <w:r>
+        <w:t>earliest</w:t>
+      </w:r>
+      <w:r>
+        <w:t xml:space="preserve"> time </w:t>
+      </w:r>
+      <w:r>
+        <w:t>the vertex</w:t>
+      </w:r>
+      <w:r>
+        <w:t xml:space="preserve"> could start on any processor and </w:t>
+      </w:r>
+      <w:r>
+        <w:t xml:space="preserve">added </w:t>
+      </w:r>
+      <w:r>
+        <w:t>this</w:t>
+      </w:r>
+      <w:r>
+        <w:t xml:space="preserve"> </w:t>
+      </w:r>
+      <w:r>
+        <w:t xml:space="preserve">to </w:t>
+      </w:r>
+      <w:r>
+        <w:t>its</w:t>
+      </w:r>
+      <w:r>
+        <w:t xml:space="preserve"> bottom leve</w:t>
+      </w:r>
+      <w:r>
+        <w:t>l</w:t>
+      </w:r>
+      <w:r>
+        <w:t>.</w:t>
+      </w:r>
+      <w:r>
+        <w:t xml:space="preserve"> </w:t>
+      </w:r>
+      <w:r>
+        <w:t xml:space="preserve"> </w:t>
+      </w:r>
+      <w:r>
+        <w:t xml:space="preserve">The second heuristic function </w:t>
+      </w:r>
+      <w:r>
+        <w:t xml:space="preserve">added the time of the crude upper bound to the total idle time for the </w:t>
+      </w:r>
+      <w:r>
+        <w:t>new</w:t>
+      </w:r>
+      <w:r>
+        <w:t xml:space="preserve"> partial solution and divided the value by the number of processors that were </w:t>
+      </w:r>
+      <w:r>
+        <w:t>present</w:t>
+      </w:r>
+      <w:r>
+        <w:t xml:space="preserve">. The maximum of these two values would result in the </w:t>
+      </w:r>
+      <w:r>
+        <w:t xml:space="preserve">minimum finish time </w:t>
+      </w:r>
+      <w:r>
+        <w:t xml:space="preserve">for the </w:t>
+      </w:r>
+      <w:r>
+        <w:t>new</w:t>
+      </w:r>
+      <w:r>
+        <w:t xml:space="preserve"> partial solution </w:t>
+      </w:r>
+      <w:r>
+        <w:t>and</w:t>
+      </w:r>
+      <w:r>
+        <w:t xml:space="preserve"> </w:t>
+      </w:r>
+      <w:r>
+        <w:t xml:space="preserve">it </w:t>
+      </w:r>
+      <w:r>
+        <w:t>was then used to</w:t>
+      </w:r>
+      <w:r>
+        <w:t xml:space="preserve"> sort the partial solution in the</w:t>
+      </w:r>
+      <w:r>
+        <w:t xml:space="preserve"> priority queue.</w:t>
+      </w:r>
+    </w:p>
+    <w:p>
+      <w:pPr>
+        <w:pStyle w:val="Heading3"/>
+      </w:pPr>
+      <w:bookmarkStart w:id="3" w:name="_Toc459720837"/>
+      <w:r>
+        <w:t>Important D</w:t>
+      </w:r>
+      <w:r>
+        <w:t>ata structures</w:t>
+      </w:r>
+      <w:bookmarkEnd w:id="3"/>
+      <w:r>
+        <w:t xml:space="preserve"> </w:t>
+      </w:r>
+    </w:p>
+    <w:p>
+      <w:r>
+        <w:t xml:space="preserve">The </w:t>
+      </w:r>
+      <w:r>
+        <w:t>important</w:t>
+      </w:r>
+      <w:r>
+        <w:t xml:space="preserve"> data structures used</w:t>
+      </w:r>
+      <w:r>
+        <w:t xml:space="preserve"> in this </w:t>
+      </w:r>
+      <w:r>
+        <w:t>project was the DefaultDirectedWeightedGraph from JGraphT, PriorityQueue,</w:t>
+      </w:r>
+      <w:r>
+        <w:t xml:space="preserve"> HashSets</w:t>
+      </w:r>
+      <w:r>
+        <w:t xml:space="preserve"> and</w:t>
+      </w:r>
+      <w:r>
+        <w:t xml:space="preserve"> HashMaps. </w:t>
+      </w:r>
+    </w:p>
+    <w:p>
+      <w:r>
+        <w:t>The DefaultDirectedWeightedGraph was essential for storing the input as a directed graph</w:t>
+      </w:r>
+      <w:r>
+        <w:t xml:space="preserve"> as it also had </w:t>
+      </w:r>
+      <w:r>
+        <w:t xml:space="preserve">supporting </w:t>
+      </w:r>
+      <w:r>
+        <w:t xml:space="preserve">methods </w:t>
+      </w:r>
+      <w:r>
+        <w:t>which</w:t>
+      </w:r>
+      <w:r>
+        <w:t xml:space="preserve"> allowed </w:t>
+      </w:r>
+      <w:r>
+        <w:t xml:space="preserve">easy </w:t>
+      </w:r>
+      <w:r>
+        <w:t>access to the required information of each vertex and edge. The Pr</w:t>
+      </w:r>
+      <w:r>
+        <w:t>iorityQueue allowed</w:t>
+      </w:r>
+      <w:r>
+        <w:t xml:space="preserve"> unexplored partial solutions</w:t>
+      </w:r>
+      <w:r>
+        <w:t xml:space="preserve"> </w:t>
+      </w:r>
+      <w:r>
+        <w:t xml:space="preserve">to be stored </w:t>
+      </w:r>
+      <w:r>
+        <w:t xml:space="preserve">in a </w:t>
+      </w:r>
+      <w:r>
+        <w:t>specific</w:t>
+      </w:r>
+      <w:r>
+        <w:t xml:space="preserve"> order</w:t>
+      </w:r>
+      <w:r>
+        <w:t xml:space="preserve"> while the </w:t>
+      </w:r>
+      <w:r>
+        <w:t>HashSet</w:t>
+      </w:r>
+      <w:r>
+        <w:t xml:space="preserve">s </w:t>
+      </w:r>
+      <w:r>
+        <w:t>were used to store</w:t>
+      </w:r>
+      <w:r>
+        <w:t xml:space="preserve"> vertices that </w:t>
+      </w:r>
+      <w:r>
+        <w:t xml:space="preserve">had and had </w:t>
+      </w:r>
+      <w:r>
+        <w:t xml:space="preserve">not been </w:t>
+      </w:r>
+      <w:r>
+        <w:t>all</w:t>
+      </w:r>
+      <w:r>
+        <w:t>ocated to a processor</w:t>
+      </w:r>
+      <w:r>
+        <w:t xml:space="preserve">. </w:t>
+      </w:r>
+    </w:p>
+    <w:p>
+      <w:r>
+        <w:t>T</w:t>
+      </w:r>
+      <w:r>
+        <w:t>he HashMap</w:t>
+      </w:r>
+      <w:r>
+        <w:t>s</w:t>
+      </w:r>
+      <w:r>
+        <w:t xml:space="preserve"> </w:t>
+      </w:r>
+      <w:r>
+        <w:t>stored</w:t>
+      </w:r>
+      <w:r>
+        <w:t xml:space="preserve"> </w:t>
+      </w:r>
+      <w:r>
+        <w:t>a</w:t>
+      </w:r>
+      <w:r>
+        <w:t xml:space="preserve"> vertex and its information</w:t>
+      </w:r>
+      <w:r>
+        <w:t xml:space="preserve"> pair, with the information held in a</w:t>
+      </w:r>
+      <w:r>
+        <w:t xml:space="preserve"> class called AllocatorInfo</w:t>
+      </w:r>
+      <w:r>
+        <w:t>. AllocatorInfo</w:t>
+      </w:r>
+      <w:r>
+        <w:t xml:space="preserve"> which holds its start time and allocated processor</w:t>
+      </w:r>
+      <w:r>
+        <w:t xml:space="preserve"> for a vertex </w:t>
+      </w:r>
+      <w:r>
+        <w:t xml:space="preserve">is then </w:t>
+      </w:r>
+      <w:r>
+        <w:t>accessed during</w:t>
+      </w:r>
+      <w:r>
+        <w:t xml:space="preserve"> output file creation.</w:t>
+      </w:r>
+    </w:p>
+    <w:p>
+      <w:pPr>
+        <w:pStyle w:val="Heading3"/>
+      </w:pPr>
+      <w:bookmarkStart w:id="4" w:name="_Toc459720838"/>
+      <w:r>
+        <w:t>Pruning T</w:t>
+      </w:r>
+      <w:r>
+        <w:t>echniques</w:t>
+      </w:r>
+      <w:bookmarkEnd w:id="4"/>
+    </w:p>
+    <w:p>
+      <w:r>
+        <w:t xml:space="preserve">To remove unpromising subtrees during the search, </w:t>
+      </w:r>
+      <w:r>
+        <w:t xml:space="preserve">two </w:t>
+      </w:r>
+      <w:r>
+        <w:t xml:space="preserve">pruning techniques were used. The first technique detected duplicate partial solutions </w:t>
+      </w:r>
+      <w:r>
+        <w:t>through accessing</w:t>
+      </w:r>
+      <w:r>
+        <w:t xml:space="preserve"> the closed set</w:t>
+      </w:r>
+      <w:r>
+        <w:t xml:space="preserve"> of explored partial solutions</w:t>
+      </w:r>
+      <w:r>
+        <w:t xml:space="preserve">. Before adding a </w:t>
+      </w:r>
+      <w:r>
+        <w:t>new</w:t>
+      </w:r>
+      <w:r>
+        <w:t xml:space="preserve"> partial solution to the </w:t>
+      </w:r>
+      <w:r>
+        <w:t>priority queue, it would check if exactly the same solution had previous been examined. If so, it would not be added, otherwise it would.</w:t>
+      </w:r>
+    </w:p>
+    <w:p>
+      <w:r>
+        <w:t xml:space="preserve">The second technique pruned </w:t>
+      </w:r>
+      <w:r>
+        <w:t xml:space="preserve">equivalent </w:t>
+      </w:r>
+      <w:r>
+        <w:t xml:space="preserve">partial solutions </w:t>
+      </w:r>
+      <w:r>
+        <w:t>when there was more than one empty processor.</w:t>
+      </w:r>
+      <w:r>
+        <w:t xml:space="preserve"> </w:t>
+      </w:r>
+      <w:r>
+        <w:t xml:space="preserve">For example, </w:t>
+      </w:r>
+      <w:r>
+        <w:t xml:space="preserve">if adding one task to the first empty processor </w:t>
+      </w:r>
+      <w:r>
+        <w:t>was equivalent to adding it to the second</w:t>
+      </w:r>
+      <w:r>
+        <w:t xml:space="preserve"> empty processor, only a new partial solution would be created for the first case and added to the priority queue.</w:t>
+      </w:r>
+      <w:r>
+        <w:t xml:space="preserve"> Therefore</w:t>
+      </w:r>
+      <w:r>
+        <w:t>,</w:t>
+      </w:r>
+      <w:r>
+        <w:t xml:space="preserve"> eliminating a large number of </w:t>
+      </w:r>
+      <w:r>
+        <w:t>partial</w:t>
+      </w:r>
+      <w:r>
+        <w:t xml:space="preserve"> solutions at the start of the </w:t>
+      </w:r>
+      <w:r>
+        <w:t>process</w:t>
+      </w:r>
+      <w:r>
+        <w:t>.</w:t>
+      </w:r>
+    </w:p>
+    <w:p>
+      <w:pPr>
+        <w:pStyle w:val="Heading3"/>
+      </w:pPr>
+      <w:r>
+        <w:t>Libraries Used</w:t>
+      </w:r>
+    </w:p>
+    <w:p>
+      <w:r>
+        <w:t xml:space="preserve">The libraries used </w:t>
+      </w:r>
+      <w:r>
+        <w:t xml:space="preserve">in this </w:t>
+      </w:r>
+      <w:r>
+        <w:t xml:space="preserve">project </w:t>
+      </w:r>
+      <w:r>
+        <w:t>were JGraphT</w:t>
+      </w:r>
+      <w:r>
+        <w:t>,</w:t>
+      </w:r>
+      <w:r>
+        <w:t xml:space="preserve"> GraphStream</w:t>
+      </w:r>
+      <w:r>
+        <w:t xml:space="preserve"> and JFreeChart</w:t>
+      </w:r>
+      <w:r>
+        <w:t xml:space="preserve">. JGraphT provided </w:t>
+      </w:r>
+      <w:r>
+        <w:t>a way to store the directed graph as an</w:t>
+      </w:r>
+      <w:r>
+        <w:t xml:space="preserve"> object</w:t>
+      </w:r>
+      <w:r>
+        <w:t xml:space="preserve"> while GraphSteam and JfreeChart aided in visualisation of the process. Using GraphStream meant that the graph could be easily displayed and JFreeChart assisted in the creation of a Gantt chart that showed the processor each task was added to and the order they would be run.</w:t>
+      </w:r>
+    </w:p>
+    <w:p>
+      <w:r>
+        <w:br w:type="page"/>
+      </w:r>
+    </w:p>
+    <w:p>
+      <w:pPr>
+        <w:pStyle w:val="Heading1"/>
+      </w:pPr>
+      <w:bookmarkStart w:id="5" w:name="_Toc459720840"/>
+      <w:r>
+        <w:lastRenderedPageBreak/>
+        <w:t>Parallelisation</w:t>
+      </w:r>
+      <w:bookmarkEnd w:id="5"/>
+    </w:p>
+    <w:p>
+      <w:pPr>
+        <w:pStyle w:val="Heading3"/>
+      </w:pPr>
+    </w:p>
+    <w:p>
+      <w:pPr>
+        <w:pStyle w:val="Heading3"/>
+      </w:pPr>
+      <w:bookmarkStart w:id="6" w:name="_Toc459720841"/>
+      <w:r>
+        <w:t>Parallelisation approach</w:t>
+      </w:r>
+    </w:p>
+    <w:p>
+      <w:r>
+        <w:t xml:space="preserve">The </w:t>
+      </w:r>
+      <w:r>
+        <w:t xml:space="preserve">parallelization approach </w:t>
+      </w:r>
+      <w:r>
+        <w:t xml:space="preserve">taken </w:t>
+      </w:r>
+      <w:r>
+        <w:t xml:space="preserve">involves running </w:t>
+      </w:r>
+      <w:r>
+        <w:t xml:space="preserve">the A* algorithm </w:t>
+      </w:r>
+      <w:r>
+        <w:t>sequentially u</w:t>
+      </w:r>
+      <w:r>
+        <w:t xml:space="preserve">ntil the initial </w:t>
+      </w:r>
+      <w:r>
+        <w:t xml:space="preserve">main </w:t>
+      </w:r>
+      <w:r>
+        <w:t xml:space="preserve">PriorityQueue which contains unexplored solutions reaches </w:t>
+      </w:r>
+      <w:r>
+        <w:t>1000 elements</w:t>
+      </w:r>
+      <w:r>
+        <w:t xml:space="preserve">. It then divides </w:t>
+      </w:r>
+      <w:r>
+        <w:t xml:space="preserve">these </w:t>
+      </w:r>
+      <w:r>
+        <w:t>partial solutions</w:t>
+      </w:r>
+      <w:r>
+        <w:t xml:space="preserve"> evenly among N PriorityQue</w:t>
+      </w:r>
+      <w:r>
+        <w:t>ues, one to each thread that is created</w:t>
+      </w:r>
+      <w:r>
+        <w:t xml:space="preserve">. The queues </w:t>
+      </w:r>
+      <w:r>
+        <w:t xml:space="preserve">in each thread </w:t>
+      </w:r>
+      <w:r>
+        <w:t>are</w:t>
+      </w:r>
+      <w:r>
+        <w:t xml:space="preserve"> then</w:t>
+      </w:r>
+      <w:r>
+        <w:t xml:space="preserve"> filled cyclically, that is, one solution is </w:t>
+      </w:r>
+      <w:r>
+        <w:t xml:space="preserve">popped from the main queue and </w:t>
+      </w:r>
+      <w:r>
+        <w:t xml:space="preserve">allocated to each PriorityQueue </w:t>
+      </w:r>
+      <w:r>
+        <w:t>at a time</w:t>
+      </w:r>
+      <w:r>
+        <w:t>,</w:t>
+      </w:r>
+      <w:r>
+        <w:t xml:space="preserve"> </w:t>
+      </w:r>
+      <w:r>
+        <w:t xml:space="preserve">until the </w:t>
+      </w:r>
+      <w:r>
+        <w:t>initial</w:t>
+      </w:r>
+      <w:r>
+        <w:t xml:space="preserve"> </w:t>
+      </w:r>
+      <w:r>
+        <w:t xml:space="preserve">main </w:t>
+      </w:r>
+      <w:r>
+        <w:t>queue</w:t>
+      </w:r>
+      <w:r>
+        <w:t xml:space="preserve"> is empty.</w:t>
+      </w:r>
+    </w:p>
+    <w:p>
+      <w:r>
+        <w:t>This main issue with this approach</w:t>
+      </w:r>
+      <w:r>
+        <w:t xml:space="preserve"> </w:t>
+      </w:r>
+      <w:r>
+        <w:t xml:space="preserve">is the variance in execution time of the threads, even through the use of </w:t>
+      </w:r>
+      <w:r>
+        <w:t>load balanc</w:t>
+      </w:r>
+      <w:r>
+        <w:t>ing. This is</w:t>
+      </w:r>
+      <w:r>
+        <w:t xml:space="preserve"> most likely the main reason for a less-than-ideal speedup</w:t>
+      </w:r>
+      <w:r>
+        <w:t xml:space="preserve"> as</w:t>
+      </w:r>
+      <w:r>
+        <w:t xml:space="preserve"> a thread can end up doing almost twic</w:t>
+      </w:r>
+      <w:r>
+        <w:t>e as much work as another thread in the worst case.</w:t>
+      </w:r>
+    </w:p>
+    <w:p>
+      <w:r>
+        <w:t>Queue Distribution</w:t>
+      </w:r>
+      <w:r>
+        <w:t xml:space="preserve"> Pseudo-code:</w:t>
       </w:r>
     </w:p>
     <w:p>
@@ -3964,16 +4772,7 @@
           <w:szCs w:val="20"/>
           <w:lang w:eastAsia="en-NZ"/>
         </w:rPr>
-        <w:t xml:space="preserve">    </w:t>
-      </w:r>
-      <w:r>
-        <w:rPr>
-          <w:rFonts w:ascii="Consolas" w:eastAsia="Times New Roman" w:hAnsi="Consolas" w:cs="Consolas"/>
-          <w:sz w:val="20"/>
-          <w:szCs w:val="20"/>
-          <w:lang w:eastAsia="en-NZ"/>
-        </w:rPr>
-        <w:t>% depth-first recursion</w:t>
+        <w:t>//Initialise</w:t>
       </w:r>
     </w:p>
     <w:p>
@@ -4012,26 +4811,34 @@
           <w:szCs w:val="20"/>
           <w:lang w:eastAsia="en-NZ"/>
         </w:rPr>
-        <w:t xml:space="preserve">    </w:t>
-      </w:r>
-      <w:r>
-        <w:rPr>
-          <w:rFonts w:ascii="Consolas" w:eastAsia="Times New Roman" w:hAnsi="Consolas" w:cs="Consolas"/>
-          <w:b/>
-          <w:sz w:val="20"/>
-          <w:szCs w:val="20"/>
-          <w:lang w:eastAsia="en-NZ"/>
-        </w:rPr>
-        <w:t>foreach</w:t>
-      </w:r>
-      <w:r>
-        <w:rPr>
-          <w:rFonts w:ascii="Consolas" w:eastAsia="Times New Roman" w:hAnsi="Consolas" w:cs="Consolas"/>
-          <w:sz w:val="20"/>
-          <w:szCs w:val="20"/>
-          <w:lang w:eastAsia="en-NZ"/>
-        </w:rPr>
-        <w:t xml:space="preserve"> &lt;s,a&gt; in n.state.successors()</w:t>
+        <w:t xml:space="preserve">Queue[]: Array with N </w:t>
+      </w:r>
+      <w:r>
+        <w:rPr>
+          <w:rFonts w:ascii="Consolas" w:eastAsia="Times New Roman" w:hAnsi="Consolas" w:cs="Consolas"/>
+          <w:sz w:val="20"/>
+          <w:szCs w:val="20"/>
+          <w:lang w:eastAsia="en-NZ"/>
+        </w:rPr>
+        <w:t>priority</w:t>
+      </w:r>
+      <w:r>
+        <w:rPr>
+          <w:rFonts w:ascii="Consolas" w:eastAsia="Times New Roman" w:hAnsi="Consolas" w:cs="Consolas"/>
+          <w:sz w:val="20"/>
+          <w:szCs w:val="20"/>
+          <w:lang w:eastAsia="en-NZ"/>
+        </w:rPr>
+        <w:t xml:space="preserve"> </w:t>
+      </w:r>
+      <w:r>
+        <w:rPr>
+          <w:rFonts w:ascii="Consolas" w:eastAsia="Times New Roman" w:hAnsi="Consolas" w:cs="Consolas"/>
+          <w:sz w:val="20"/>
+          <w:szCs w:val="20"/>
+          <w:lang w:eastAsia="en-NZ"/>
+        </w:rPr>
+        <w:t>queues</w:t>
       </w:r>
     </w:p>
     <w:p>
@@ -4058,674 +4865,11 @@
         <w:spacing w:after="0" w:line="240" w:lineRule="auto"/>
         <w:rPr>
           <w:rFonts w:ascii="Consolas" w:eastAsia="Times New Roman" w:hAnsi="Consolas" w:cs="Consolas"/>
-          <w:color w:val="393318"/>
-          <w:sz w:val="20"/>
-          <w:szCs w:val="20"/>
-          <w:lang w:eastAsia="en-NZ"/>
-        </w:rPr>
-      </w:pPr>
-      <w:r>
-        <w:rPr>
-          <w:rFonts w:ascii="Consolas" w:eastAsia="Times New Roman" w:hAnsi="Consolas" w:cs="Consolas"/>
-          <w:sz w:val="20"/>
-          <w:szCs w:val="20"/>
-          <w:lang w:eastAsia="en-NZ"/>
-        </w:rPr>
-        <w:t xml:space="preserve">    </w:t>
-      </w:r>
-      <w:r>
-        <w:rPr>
-          <w:rFonts w:ascii="Consolas" w:eastAsia="Times New Roman" w:hAnsi="Consolas" w:cs="Consolas"/>
-          <w:sz w:val="20"/>
-          <w:szCs w:val="20"/>
-          <w:lang w:eastAsia="en-NZ"/>
-        </w:rPr>
-        <w:t>depth-first-branch-and-bound(n.make-node(s,a))</w:t>
-      </w:r>
-      <w:r>
-        <w:rPr>
-          <w:rFonts w:ascii="Consolas" w:eastAsia="Times New Roman" w:hAnsi="Consolas" w:cs="Consolas"/>
-          <w:color w:val="393318"/>
-          <w:sz w:val="20"/>
-          <w:szCs w:val="20"/>
-          <w:lang w:eastAsia="en-NZ"/>
-        </w:rPr>
-        <w:tab/>
-      </w:r>
-    </w:p>
-    <w:p/>
-    <w:p>
-      <w:pPr>
-        <w:pStyle w:val="Heading3"/>
-      </w:pPr>
-      <w:bookmarkStart w:id="2" w:name="_Toc459720836"/>
-      <w:r>
-        <w:t>Bound</w:t>
-      </w:r>
-      <w:r>
-        <w:t xml:space="preserve"> and H</w:t>
-      </w:r>
-      <w:r>
-        <w:t xml:space="preserve">euristic </w:t>
-      </w:r>
-      <w:r>
-        <w:t>F</w:t>
-      </w:r>
-      <w:r>
-        <w:t>unction</w:t>
-      </w:r>
-      <w:bookmarkEnd w:id="2"/>
-    </w:p>
-    <w:p>
-      <w:r>
-        <w:t xml:space="preserve">A crude upper bound was calculated along with the two heuristic functions discussed in lectures. The crude upper bound was a summation of the weight of each </w:t>
-      </w:r>
-      <w:r>
-        <w:t>vertex</w:t>
-      </w:r>
-      <w:r>
-        <w:t xml:space="preserve">, representing the time taken if </w:t>
-      </w:r>
-      <w:r>
-        <w:t>all tasks</w:t>
-      </w:r>
-      <w:r>
-        <w:t xml:space="preserve"> were running sequentially on </w:t>
-      </w:r>
-      <w:r>
-        <w:t>the same</w:t>
-      </w:r>
-      <w:r>
-        <w:t xml:space="preserve"> processor.</w:t>
-      </w:r>
-    </w:p>
-    <w:p>
-      <w:r>
-        <w:t xml:space="preserve">The first heuristic function </w:t>
-      </w:r>
-      <w:r>
-        <w:t>u</w:t>
-      </w:r>
-      <w:r>
-        <w:t>sed the</w:t>
-      </w:r>
-      <w:r>
-        <w:t xml:space="preserve"> </w:t>
-      </w:r>
-      <w:r>
-        <w:t xml:space="preserve">next </w:t>
-      </w:r>
-      <w:r>
-        <w:t xml:space="preserve">vertex </w:t>
-      </w:r>
-      <w:r>
-        <w:t xml:space="preserve">to be added into the current partial solution. It </w:t>
-      </w:r>
-      <w:r>
-        <w:t>retrieved</w:t>
-      </w:r>
-      <w:r>
-        <w:t xml:space="preserve"> the </w:t>
-      </w:r>
-      <w:r>
-        <w:t>earliest</w:t>
-      </w:r>
-      <w:r>
-        <w:t xml:space="preserve"> time </w:t>
-      </w:r>
-      <w:r>
-        <w:t>the vertex</w:t>
-      </w:r>
-      <w:r>
-        <w:t xml:space="preserve"> could start on any processor and </w:t>
-      </w:r>
-      <w:r>
-        <w:t xml:space="preserve">added </w:t>
-      </w:r>
-      <w:r>
-        <w:t>this</w:t>
-      </w:r>
-      <w:r>
-        <w:t xml:space="preserve"> </w:t>
-      </w:r>
-      <w:r>
-        <w:t xml:space="preserve">to </w:t>
-      </w:r>
-      <w:r>
-        <w:t>its</w:t>
-      </w:r>
-      <w:r>
-        <w:t xml:space="preserve"> bottom leve</w:t>
-      </w:r>
-      <w:r>
-        <w:t>l</w:t>
-      </w:r>
-      <w:r>
-        <w:t>.</w:t>
-      </w:r>
-      <w:r>
-        <w:t xml:space="preserve"> </w:t>
-      </w:r>
-      <w:r>
-        <w:t xml:space="preserve"> </w:t>
-      </w:r>
-      <w:r>
-        <w:t xml:space="preserve">The second heuristic function </w:t>
-      </w:r>
-      <w:r>
-        <w:t xml:space="preserve">added the time of the crude upper bound to the total idle time for the </w:t>
-      </w:r>
-      <w:r>
-        <w:t>new</w:t>
-      </w:r>
-      <w:r>
-        <w:t xml:space="preserve"> partial solution and divided the value by the number of processors that were </w:t>
-      </w:r>
-      <w:r>
-        <w:t>present</w:t>
-      </w:r>
-      <w:r>
-        <w:t xml:space="preserve">. The maximum of these two values would result in the </w:t>
-      </w:r>
-      <w:r>
-        <w:t xml:space="preserve">minimum finish time </w:t>
-      </w:r>
-      <w:r>
-        <w:t xml:space="preserve">for the </w:t>
-      </w:r>
-      <w:r>
-        <w:t>new</w:t>
-      </w:r>
-      <w:r>
-        <w:t xml:space="preserve"> partial solution </w:t>
-      </w:r>
-      <w:r>
-        <w:t>and</w:t>
-      </w:r>
-      <w:r>
-        <w:t xml:space="preserve"> </w:t>
-      </w:r>
-      <w:r>
-        <w:t xml:space="preserve">it </w:t>
-      </w:r>
-      <w:r>
-        <w:t>was then used to</w:t>
-      </w:r>
-      <w:r>
-        <w:t xml:space="preserve"> sort the partial solution in the</w:t>
-      </w:r>
-      <w:r>
-        <w:t xml:space="preserve"> priority queue.</w:t>
-      </w:r>
-    </w:p>
-    <w:p>
-      <w:pPr>
-        <w:pStyle w:val="Heading3"/>
-      </w:pPr>
-      <w:bookmarkStart w:id="3" w:name="_Toc459720837"/>
-      <w:r>
-        <w:t>Important D</w:t>
-      </w:r>
-      <w:r>
-        <w:t>ata structures</w:t>
-      </w:r>
-      <w:bookmarkEnd w:id="3"/>
-      <w:r>
-        <w:t xml:space="preserve"> </w:t>
-      </w:r>
-    </w:p>
-    <w:p>
-      <w:r>
-        <w:t xml:space="preserve">The </w:t>
-      </w:r>
-      <w:r>
-        <w:t>important</w:t>
-      </w:r>
-      <w:r>
-        <w:t xml:space="preserve"> data structures used</w:t>
-      </w:r>
-      <w:r>
-        <w:t xml:space="preserve"> in this </w:t>
-      </w:r>
-      <w:r>
-        <w:t>project was the DefaultDirectedWeightedGraph from JGraphT, PriorityQueue,</w:t>
-      </w:r>
-      <w:r>
-        <w:t xml:space="preserve"> HashSets</w:t>
-      </w:r>
-      <w:r>
-        <w:t xml:space="preserve"> and</w:t>
-      </w:r>
-      <w:r>
-        <w:t xml:space="preserve"> HashMaps. </w:t>
-      </w:r>
-    </w:p>
-    <w:p>
-      <w:r>
-        <w:t>The DefaultDirectedWeightedGraph was essential for storing the input as a directed graph</w:t>
-      </w:r>
-      <w:r>
-        <w:t xml:space="preserve"> as it also had </w:t>
-      </w:r>
-      <w:r>
-        <w:t xml:space="preserve">supporting </w:t>
-      </w:r>
-      <w:r>
-        <w:t xml:space="preserve">methods </w:t>
-      </w:r>
-      <w:r>
-        <w:t>which</w:t>
-      </w:r>
-      <w:r>
-        <w:t xml:space="preserve"> allowed </w:t>
-      </w:r>
-      <w:r>
-        <w:t xml:space="preserve">easy </w:t>
-      </w:r>
-      <w:r>
-        <w:t>access to the required information of each vertex and edge. The Pr</w:t>
-      </w:r>
-      <w:r>
-        <w:t>iorityQueue allowed</w:t>
-      </w:r>
-      <w:r>
-        <w:t xml:space="preserve"> unexplored partial solutions</w:t>
-      </w:r>
-      <w:r>
-        <w:t xml:space="preserve"> </w:t>
-      </w:r>
-      <w:r>
-        <w:t xml:space="preserve">to be stored </w:t>
-      </w:r>
-      <w:r>
-        <w:t xml:space="preserve">in a </w:t>
-      </w:r>
-      <w:r>
-        <w:t>specific</w:t>
-      </w:r>
-      <w:r>
-        <w:t xml:space="preserve"> order</w:t>
-      </w:r>
-      <w:r>
-        <w:t xml:space="preserve"> while the </w:t>
-      </w:r>
-      <w:r>
-        <w:t>HashSet</w:t>
-      </w:r>
-      <w:r>
-        <w:t xml:space="preserve">s </w:t>
-      </w:r>
-      <w:r>
-        <w:t>were used to store</w:t>
-      </w:r>
-      <w:r>
-        <w:t xml:space="preserve"> vertices that </w:t>
-      </w:r>
-      <w:r>
-        <w:t xml:space="preserve">had and had </w:t>
-      </w:r>
-      <w:r>
-        <w:t xml:space="preserve">not been </w:t>
-      </w:r>
-      <w:r>
-        <w:t>all</w:t>
-      </w:r>
-      <w:r>
-        <w:t>ocated to a processor</w:t>
-      </w:r>
-      <w:r>
-        <w:t xml:space="preserve">. </w:t>
-      </w:r>
-    </w:p>
-    <w:p>
-      <w:r>
-        <w:t>T</w:t>
-      </w:r>
-      <w:r>
-        <w:t>he HashMap</w:t>
-      </w:r>
-      <w:r>
-        <w:t>s</w:t>
-      </w:r>
-      <w:r>
-        <w:t xml:space="preserve"> </w:t>
-      </w:r>
-      <w:r>
-        <w:t>stored</w:t>
-      </w:r>
-      <w:r>
-        <w:t xml:space="preserve"> </w:t>
-      </w:r>
-      <w:r>
-        <w:t>a</w:t>
-      </w:r>
-      <w:r>
-        <w:t xml:space="preserve"> vertex and its information</w:t>
-      </w:r>
-      <w:r>
-        <w:t xml:space="preserve"> pair, with the information held in a</w:t>
-      </w:r>
-      <w:r>
-        <w:t xml:space="preserve"> class called AllocatorInfo</w:t>
-      </w:r>
-      <w:r>
-        <w:t>. AllocatorInfo</w:t>
-      </w:r>
-      <w:r>
-        <w:t xml:space="preserve"> which holds its start time and allocated processor</w:t>
-      </w:r>
-      <w:r>
-        <w:t xml:space="preserve"> for a vertex </w:t>
-      </w:r>
-      <w:r>
-        <w:t xml:space="preserve">is then </w:t>
-      </w:r>
-      <w:r>
-        <w:t>accessed during</w:t>
-      </w:r>
-      <w:r>
-        <w:t xml:space="preserve"> output file creation.</w:t>
-      </w:r>
-    </w:p>
-    <w:p>
-      <w:pPr>
-        <w:pStyle w:val="Heading3"/>
-      </w:pPr>
-      <w:bookmarkStart w:id="4" w:name="_Toc459720838"/>
-      <w:r>
-        <w:t>Pruning T</w:t>
-      </w:r>
-      <w:r>
-        <w:t>echniques</w:t>
-      </w:r>
-      <w:bookmarkEnd w:id="4"/>
-    </w:p>
-    <w:p>
-      <w:r>
-        <w:t xml:space="preserve">To remove unpromising subtrees during the search, </w:t>
-      </w:r>
-      <w:r>
-        <w:t xml:space="preserve">two </w:t>
-      </w:r>
-      <w:r>
-        <w:t xml:space="preserve">pruning techniques were used. The first technique detected duplicate partial solutions </w:t>
-      </w:r>
-      <w:r>
-        <w:t>through accessing</w:t>
-      </w:r>
-      <w:r>
-        <w:t xml:space="preserve"> the closed set</w:t>
-      </w:r>
-      <w:r>
-        <w:t xml:space="preserve"> of explored partial solutions</w:t>
-      </w:r>
-      <w:r>
-        <w:t xml:space="preserve">. Before adding a </w:t>
-      </w:r>
-      <w:r>
-        <w:t>new</w:t>
-      </w:r>
-      <w:r>
-        <w:t xml:space="preserve"> partial solution to the </w:t>
-      </w:r>
-      <w:r>
-        <w:t>priority queue, it would check if exactly the same solution had previous been examined. If so, it would not be added, otherwise it would.</w:t>
-      </w:r>
-    </w:p>
-    <w:p>
-      <w:r>
-        <w:t xml:space="preserve">The second technique pruned </w:t>
-      </w:r>
-      <w:r>
-        <w:t xml:space="preserve">equivalent </w:t>
-      </w:r>
-      <w:r>
-        <w:t xml:space="preserve">partial solutions </w:t>
-      </w:r>
-      <w:r>
-        <w:t>when there was more than one empty processor.</w:t>
-      </w:r>
-      <w:r>
-        <w:t xml:space="preserve"> </w:t>
-      </w:r>
-      <w:r>
-        <w:t xml:space="preserve">For example, </w:t>
-      </w:r>
-      <w:r>
-        <w:t xml:space="preserve">if adding one task to the first empty processor </w:t>
-      </w:r>
-      <w:r>
-        <w:t>was equivalent to adding it to the second</w:t>
-      </w:r>
-      <w:r>
-        <w:t xml:space="preserve"> empty processor, only a new partial solution would be created for the first case and added to the priority queue.</w:t>
-      </w:r>
-      <w:r>
-        <w:t xml:space="preserve"> Therefore</w:t>
-      </w:r>
-      <w:r>
-        <w:t>,</w:t>
-      </w:r>
-      <w:r>
-        <w:t xml:space="preserve"> eliminating a large number of </w:t>
-      </w:r>
-      <w:r>
-        <w:t>partial</w:t>
-      </w:r>
-      <w:r>
-        <w:t xml:space="preserve"> solutions at the start of the </w:t>
-      </w:r>
-      <w:r>
-        <w:t>process</w:t>
-      </w:r>
-      <w:r>
-        <w:t>.</w:t>
-      </w:r>
-    </w:p>
-    <w:p>
-      <w:pPr>
-        <w:pStyle w:val="Heading3"/>
-      </w:pPr>
-      <w:r>
-        <w:t>Libraries Used</w:t>
-      </w:r>
-    </w:p>
-    <w:p>
-      <w:r>
-        <w:t xml:space="preserve">The libraries used </w:t>
-      </w:r>
-      <w:r>
-        <w:t xml:space="preserve">in this </w:t>
-      </w:r>
-      <w:r>
-        <w:t xml:space="preserve">project </w:t>
-      </w:r>
-      <w:r>
-        <w:t>were JGraphT</w:t>
-      </w:r>
-      <w:r>
-        <w:t>,</w:t>
-      </w:r>
-      <w:r>
-        <w:t xml:space="preserve"> GraphStream</w:t>
-      </w:r>
-      <w:r>
-        <w:t xml:space="preserve"> and JFreeChart</w:t>
-      </w:r>
-      <w:r>
-        <w:t xml:space="preserve">. JGraphT provided </w:t>
-      </w:r>
-      <w:r>
-        <w:t>a way to store the directed graph as an</w:t>
-      </w:r>
-      <w:r>
-        <w:t xml:space="preserve"> object</w:t>
-      </w:r>
-      <w:r>
-        <w:t xml:space="preserve"> while GraphSteam and JfreeChart aided in visualisation of the process. Using GraphStream meant that the graph could be easily displayed and JFreeChart assisted in the creation of a Gantt chart that showed the processor each task was added to and the order they would be run.</w:t>
-      </w:r>
-    </w:p>
-    <w:p>
-      <w:r>
-        <w:br w:type="page"/>
-      </w:r>
-    </w:p>
-    <w:p>
-      <w:pPr>
-        <w:pStyle w:val="Heading1"/>
-      </w:pPr>
-      <w:bookmarkStart w:id="5" w:name="_Toc459720840"/>
-      <w:r>
-        <w:lastRenderedPageBreak/>
-        <w:t>Parallelisation</w:t>
-      </w:r>
-      <w:bookmarkEnd w:id="5"/>
-    </w:p>
-    <w:p>
-      <w:pPr>
-        <w:pStyle w:val="Heading3"/>
-      </w:pPr>
-    </w:p>
-    <w:p>
-      <w:pPr>
-        <w:pStyle w:val="Heading3"/>
-      </w:pPr>
-      <w:bookmarkStart w:id="6" w:name="_Toc459720841"/>
-      <w:r>
-        <w:t>Parallelisation approach</w:t>
-      </w:r>
-    </w:p>
-    <w:p>
-      <w:r>
-        <w:t xml:space="preserve">The </w:t>
-      </w:r>
-      <w:r>
-        <w:t xml:space="preserve">parallelization approach </w:t>
-      </w:r>
-      <w:r>
-        <w:t xml:space="preserve">taken </w:t>
-      </w:r>
-      <w:r>
-        <w:t xml:space="preserve">involves running </w:t>
-      </w:r>
-      <w:r>
-        <w:t xml:space="preserve">the A* algorithm </w:t>
-      </w:r>
-      <w:r>
-        <w:t>sequentially u</w:t>
-      </w:r>
-      <w:r>
-        <w:t xml:space="preserve">ntil the initial </w:t>
-      </w:r>
-      <w:r>
-        <w:t xml:space="preserve">main </w:t>
-      </w:r>
-      <w:r>
-        <w:t xml:space="preserve">PriorityQueue which contains unexplored solutions reaches </w:t>
-      </w:r>
-      <w:r>
-        <w:t>1000 elements</w:t>
-      </w:r>
-      <w:r>
-        <w:t xml:space="preserve">. It then divides </w:t>
-      </w:r>
-      <w:r>
-        <w:t xml:space="preserve">these </w:t>
-      </w:r>
-      <w:r>
-        <w:t>partial solutions</w:t>
-      </w:r>
-      <w:r>
-        <w:t xml:space="preserve"> evenly among N PriorityQue</w:t>
-      </w:r>
-      <w:r>
-        <w:t>ues, one to each thread that is created</w:t>
-      </w:r>
-      <w:r>
-        <w:t xml:space="preserve">. The queues </w:t>
-      </w:r>
-      <w:r>
-        <w:t xml:space="preserve">in each thread </w:t>
-      </w:r>
-      <w:r>
-        <w:t>are</w:t>
-      </w:r>
-      <w:r>
-        <w:t xml:space="preserve"> then</w:t>
-      </w:r>
-      <w:r>
-        <w:t xml:space="preserve"> filled cyclically, that is, one solution is </w:t>
-      </w:r>
-      <w:r>
-        <w:t xml:space="preserve">popped from the main queue and </w:t>
-      </w:r>
-      <w:r>
-        <w:t xml:space="preserve">allocated to each PriorityQueue </w:t>
-      </w:r>
-      <w:r>
-        <w:t>at a time</w:t>
-      </w:r>
-      <w:r>
-        <w:t>,</w:t>
-      </w:r>
-      <w:r>
-        <w:t xml:space="preserve"> </w:t>
-      </w:r>
-      <w:r>
-        <w:t xml:space="preserve">until the </w:t>
-      </w:r>
-      <w:r>
-        <w:t>initial</w:t>
-      </w:r>
-      <w:r>
-        <w:t xml:space="preserve"> </w:t>
-      </w:r>
-      <w:r>
-        <w:t xml:space="preserve">main </w:t>
-      </w:r>
-      <w:r>
-        <w:t>queue</w:t>
-      </w:r>
-      <w:r>
-        <w:t xml:space="preserve"> is empty.</w:t>
-      </w:r>
-    </w:p>
-    <w:p>
-      <w:r>
-        <w:t>This main issue with this approach</w:t>
-      </w:r>
-      <w:r>
-        <w:t xml:space="preserve"> </w:t>
-      </w:r>
-      <w:r>
-        <w:t xml:space="preserve">is the variance in execution time of the threads, even through the use of </w:t>
-      </w:r>
-      <w:r>
-        <w:t>load balanc</w:t>
-      </w:r>
-      <w:r>
-        <w:t>ing. This is</w:t>
-      </w:r>
-      <w:r>
-        <w:t xml:space="preserve"> most likely the main reason for a less-than-ideal speedup</w:t>
-      </w:r>
-      <w:r>
-        <w:t xml:space="preserve"> as</w:t>
-      </w:r>
-      <w:r>
-        <w:t xml:space="preserve"> a thread can end up doing almost twic</w:t>
-      </w:r>
-      <w:r>
-        <w:t>e as much work as another thread in the worst case.</w:t>
-      </w:r>
-    </w:p>
-    <w:p>
-      <w:r>
-        <w:t>Queue Distribution</w:t>
-      </w:r>
-      <w:r>
-        <w:t xml:space="preserve"> Pseudo-code:</w:t>
-      </w:r>
+          <w:sz w:val="20"/>
+          <w:szCs w:val="20"/>
+          <w:lang w:eastAsia="en-NZ"/>
+        </w:rPr>
+      </w:pPr>
     </w:p>
     <w:p>
       <w:pPr>
@@ -4763,7 +4907,7 @@
           <w:szCs w:val="20"/>
           <w:lang w:eastAsia="en-NZ"/>
         </w:rPr>
-        <w:t>//Initialise</w:t>
+        <w:t>i = 0;</w:t>
       </w:r>
     </w:p>
     <w:p>
@@ -4802,7 +4946,7 @@
           <w:szCs w:val="20"/>
           <w:lang w:eastAsia="en-NZ"/>
         </w:rPr>
-        <w:t>Queue[]: Array with N queues</w:t>
+        <w:t>While mainPriorityQueue is not Empty</w:t>
       </w:r>
     </w:p>
     <w:p>
@@ -4834,6 +4978,15 @@
           <w:lang w:eastAsia="en-NZ"/>
         </w:rPr>
       </w:pPr>
+      <w:r>
+        <w:rPr>
+          <w:rFonts w:ascii="Consolas" w:eastAsia="Times New Roman" w:hAnsi="Consolas" w:cs="Consolas"/>
+          <w:sz w:val="20"/>
+          <w:szCs w:val="20"/>
+          <w:lang w:eastAsia="en-NZ"/>
+        </w:rPr>
+        <w:t xml:space="preserve">    Pop partial solution ps from mainPriorityQueue</w:t>
+      </w:r>
     </w:p>
     <w:p>
       <w:pPr>
@@ -4871,7 +5024,16 @@
           <w:szCs w:val="20"/>
           <w:lang w:eastAsia="en-NZ"/>
         </w:rPr>
-        <w:t>i = 0;</w:t>
+        <w:t xml:space="preserve">    Add ps to Queue</w:t>
+      </w:r>
+      <w:r>
+        <w:rPr>
+          <w:rFonts w:ascii="Consolas" w:eastAsia="Times New Roman" w:hAnsi="Consolas" w:cs="Consolas"/>
+          <w:sz w:val="20"/>
+          <w:szCs w:val="20"/>
+          <w:lang w:eastAsia="en-NZ"/>
+        </w:rPr>
+        <w:t>[i]</w:t>
       </w:r>
     </w:p>
     <w:p>
@@ -4910,7 +5072,7 @@
           <w:szCs w:val="20"/>
           <w:lang w:eastAsia="en-NZ"/>
         </w:rPr>
-        <w:t>While mainPriorityQueue is not Empty</w:t>
+        <w:t xml:space="preserve">    Increment i</w:t>
       </w:r>
     </w:p>
     <w:p>
@@ -4949,16 +5111,8 @@
           <w:szCs w:val="20"/>
           <w:lang w:eastAsia="en-NZ"/>
         </w:rPr>
-        <w:t xml:space="preserve">    Pop partial solution ps from </w:t>
-      </w:r>
-      <w:r>
-        <w:rPr>
-          <w:rFonts w:ascii="Consolas" w:eastAsia="Times New Roman" w:hAnsi="Consolas" w:cs="Consolas"/>
-          <w:sz w:val="20"/>
-          <w:szCs w:val="20"/>
-          <w:lang w:eastAsia="en-NZ"/>
-        </w:rPr>
-        <w:t>mainPriorityQueue</w:t>
+        <w:tab/>
+        <w:t>If i equals length of Queue</w:t>
       </w:r>
     </w:p>
     <w:p>
@@ -4997,16 +5151,220 @@
           <w:szCs w:val="20"/>
           <w:lang w:eastAsia="en-NZ"/>
         </w:rPr>
-        <w:t xml:space="preserve">    Add ps to Queue</w:t>
-      </w:r>
-      <w:r>
-        <w:rPr>
-          <w:rFonts w:ascii="Consolas" w:eastAsia="Times New Roman" w:hAnsi="Consolas" w:cs="Consolas"/>
-          <w:sz w:val="20"/>
-          <w:szCs w:val="20"/>
-          <w:lang w:eastAsia="en-NZ"/>
-        </w:rPr>
-        <w:t>[i]</w:t>
+        <w:tab/>
+        <w:t xml:space="preserve">    i = 0</w:t>
+      </w:r>
+      <w:r>
+        <w:rPr>
+          <w:rFonts w:ascii="Consolas" w:eastAsia="Times New Roman" w:hAnsi="Consolas" w:cs="Consolas"/>
+          <w:sz w:val="20"/>
+          <w:szCs w:val="20"/>
+          <w:lang w:eastAsia="en-NZ"/>
+        </w:rPr>
+        <w:t xml:space="preserve"> </w:t>
+      </w:r>
+    </w:p>
+    <w:p>
+      <w:pPr>
+        <w:rPr>
+          <w:rFonts w:ascii="Consolas" w:eastAsia="Times New Roman" w:hAnsi="Consolas" w:cs="Consolas"/>
+          <w:sz w:val="20"/>
+          <w:szCs w:val="20"/>
+          <w:lang w:eastAsia="en-NZ"/>
+        </w:rPr>
+      </w:pPr>
+    </w:p>
+    <w:p>
+      <w:pPr>
+        <w:pStyle w:val="Heading4"/>
+        <w:rPr>
+          <w:rFonts w:eastAsia="Times New Roman"/>
+          <w:lang w:eastAsia="en-NZ"/>
+        </w:rPr>
+      </w:pPr>
+      <w:r>
+        <w:rPr>
+          <w:rFonts w:eastAsia="Times New Roman"/>
+          <w:lang w:eastAsia="en-NZ"/>
+        </w:rPr>
+        <w:t>Splitting the Work</w:t>
+      </w:r>
+      <w:r>
+        <w:rPr>
+          <w:rFonts w:eastAsia="Times New Roman"/>
+          <w:lang w:eastAsia="en-NZ"/>
+        </w:rPr>
+        <w:t xml:space="preserve">   </w:t>
+      </w:r>
+    </w:p>
+    <w:p>
+      <w:r>
+        <w:rPr>
+          <w:rFonts w:eastAsia="Times New Roman"/>
+          <w:lang w:eastAsia="en-NZ"/>
+        </w:rPr>
+        <w:t xml:space="preserve">An array of runnables and threads </w:t>
+      </w:r>
+      <w:r>
+        <w:rPr>
+          <w:rFonts w:eastAsia="Times New Roman"/>
+          <w:lang w:eastAsia="en-NZ"/>
+        </w:rPr>
+        <w:t>are</w:t>
+      </w:r>
+      <w:r>
+        <w:rPr>
+          <w:rFonts w:eastAsia="Times New Roman"/>
+          <w:lang w:eastAsia="en-NZ"/>
+        </w:rPr>
+        <w:t xml:space="preserve"> then created, each of which have their own PriorityQueue from the </w:t>
+      </w:r>
+      <w:r>
+        <w:rPr>
+          <w:rFonts w:ascii="Consolas" w:eastAsia="Times New Roman" w:hAnsi="Consolas" w:cs="Consolas"/>
+          <w:sz w:val="20"/>
+          <w:szCs w:val="20"/>
+          <w:lang w:eastAsia="en-NZ"/>
+        </w:rPr>
+        <w:t>Queue[i]</w:t>
+      </w:r>
+      <w:r>
+        <w:rPr>
+          <w:rFonts w:eastAsia="Times New Roman"/>
+          <w:lang w:eastAsia="en-NZ"/>
+        </w:rPr>
+        <w:t xml:space="preserve"> a</w:t>
+      </w:r>
+      <w:r>
+        <w:rPr>
+          <w:rFonts w:eastAsia="Times New Roman"/>
+          <w:lang w:eastAsia="en-NZ"/>
+        </w:rPr>
+        <w:t>rray created above. The threads, when started, run A* and generate a solution which is optimal given their starting PartialSolutions. Once all threads are complete, each solution is compared and the tru</w:t>
+      </w:r>
+      <w:r>
+        <w:rPr>
+          <w:rFonts w:eastAsia="Times New Roman"/>
+          <w:lang w:eastAsia="en-NZ"/>
+        </w:rPr>
+        <w:t>e shortest solution is returned by comparing their finishing times.</w:t>
+      </w:r>
+    </w:p>
+    <w:p>
+      <w:pPr>
+        <w:pStyle w:val="Heading3"/>
+        <w:rPr>
+          <w:rStyle w:val="Heading4Char"/>
+        </w:rPr>
+      </w:pPr>
+      <w:r>
+        <w:rPr>
+          <w:rStyle w:val="Heading4Char"/>
+        </w:rPr>
+        <w:t>Synchronising</w:t>
+      </w:r>
+      <w:r>
+        <w:rPr>
+          <w:rStyle w:val="Heading4Char"/>
+        </w:rPr>
+        <w:t xml:space="preserve"> and Changes in Data Structures</w:t>
+      </w:r>
+    </w:p>
+    <w:p>
+      <w:r>
+        <w:t>Due to the nature of the design, the only synchronisation</w:t>
+      </w:r>
+      <w:r>
+        <w:t xml:space="preserve"> needed is at the point where the</w:t>
+      </w:r>
+      <w:r>
+        <w:t xml:space="preserve"> main thread</w:t>
+      </w:r>
+      <w:r>
+        <w:t xml:space="preserve"> </w:t>
+      </w:r>
+      <w:r>
+        <w:t>waits fo</w:t>
+      </w:r>
+      <w:r>
+        <w:t xml:space="preserve">r all of the background threads to finish using </w:t>
+      </w:r>
+      <w:r>
+        <w:rPr>
+          <w:rFonts w:ascii="Consolas" w:eastAsia="Times New Roman" w:hAnsi="Consolas" w:cs="Consolas"/>
+          <w:sz w:val="20"/>
+          <w:szCs w:val="20"/>
+          <w:lang w:eastAsia="en-NZ"/>
+        </w:rPr>
+        <w:t>thread.join()</w:t>
+      </w:r>
+      <w:r>
+        <w:t xml:space="preserve">. The closed set is the only structure shared between </w:t>
+      </w:r>
+      <w:r>
+        <w:t xml:space="preserve">the </w:t>
+      </w:r>
+      <w:r>
+        <w:t>threads, but an unsynchronized version is used</w:t>
+      </w:r>
+      <w:r>
+        <w:t>. This version</w:t>
+      </w:r>
+      <w:r>
+        <w:t xml:space="preserve"> is much faster </w:t>
+      </w:r>
+      <w:r>
+        <w:t xml:space="preserve">as it is not crucial if </w:t>
+      </w:r>
+      <w:r>
+        <w:t>pruning</w:t>
+      </w:r>
+      <w:r>
+        <w:t xml:space="preserve"> is occasionally </w:t>
+      </w:r>
+      <w:r>
+        <w:t>skipped</w:t>
+      </w:r>
+      <w:r>
+        <w:t xml:space="preserve"> rather than using a thread-safe </w:t>
+      </w:r>
+      <w:r>
+        <w:t>HashSet</w:t>
+      </w:r>
+      <w:r>
+        <w:t xml:space="preserve"> </w:t>
+      </w:r>
+      <w:r>
+        <w:t>which</w:t>
+      </w:r>
+      <w:r>
+        <w:t xml:space="preserve"> </w:t>
+      </w:r>
+      <w:r>
+        <w:t>has</w:t>
+      </w:r>
+      <w:r>
+        <w:t xml:space="preserve"> contention between threads. </w:t>
+      </w:r>
+      <w:r>
+        <w:t>Other than the addition of more PriorityQueues, there was no other change</w:t>
+      </w:r>
+      <w:r>
+        <w:t>s</w:t>
+      </w:r>
+      <w:r>
+        <w:t xml:space="preserve"> to data structures.</w:t>
+      </w:r>
+    </w:p>
+    <w:p>
+      <w:pPr>
+        <w:pStyle w:val="Heading3"/>
+      </w:pPr>
+      <w:r>
+        <w:rPr>
+          <w:rStyle w:val="Heading4Char"/>
+        </w:rPr>
+        <w:t xml:space="preserve">Pseudo-code </w:t>
       </w:r>
     </w:p>
     <w:p>
@@ -5045,7 +5403,7 @@
           <w:szCs w:val="20"/>
           <w:lang w:eastAsia="en-NZ"/>
         </w:rPr>
-        <w:t xml:space="preserve">    Increment i</w:t>
+        <w:t>//Initialise</w:t>
       </w:r>
     </w:p>
     <w:p>
@@ -5077,25 +5435,6 @@
           <w:lang w:eastAsia="en-NZ"/>
         </w:rPr>
       </w:pPr>
-      <w:r>
-        <w:rPr>
-          <w:rFonts w:ascii="Consolas" w:eastAsia="Times New Roman" w:hAnsi="Consolas" w:cs="Consolas"/>
-          <w:sz w:val="20"/>
-          <w:szCs w:val="20"/>
-          <w:lang w:eastAsia="en-NZ"/>
-        </w:rPr>
-        <w:tab/>
-        <w:t xml:space="preserve">If i equals length of </w:t>
-      </w:r>
-      <w:r>
-        <w:rPr>
-          <w:rFonts w:ascii="Consolas" w:eastAsia="Times New Roman" w:hAnsi="Consolas" w:cs="Consolas"/>
-          <w:sz w:val="20"/>
-          <w:szCs w:val="20"/>
-          <w:lang w:eastAsia="en-NZ"/>
-        </w:rPr>
-        <w:t>Queue</w:t>
-      </w:r>
     </w:p>
     <w:p>
       <w:pPr>
@@ -5126,327 +5465,6 @@
           <w:lang w:eastAsia="en-NZ"/>
         </w:rPr>
       </w:pPr>
-      <w:r>
-        <w:rPr>
-          <w:rFonts w:ascii="Consolas" w:eastAsia="Times New Roman" w:hAnsi="Consolas" w:cs="Consolas"/>
-          <w:sz w:val="20"/>
-          <w:szCs w:val="20"/>
-          <w:lang w:eastAsia="en-NZ"/>
-        </w:rPr>
-        <w:tab/>
-        <w:t xml:space="preserve">    i = 0</w:t>
-      </w:r>
-      <w:r>
-        <w:rPr>
-          <w:rFonts w:ascii="Consolas" w:eastAsia="Times New Roman" w:hAnsi="Consolas" w:cs="Consolas"/>
-          <w:sz w:val="20"/>
-          <w:szCs w:val="20"/>
-          <w:lang w:eastAsia="en-NZ"/>
-        </w:rPr>
-        <w:t xml:space="preserve"> </w:t>
-      </w:r>
-    </w:p>
-    <w:p>
-      <w:pPr>
-        <w:rPr>
-          <w:rFonts w:ascii="Consolas" w:eastAsia="Times New Roman" w:hAnsi="Consolas" w:cs="Consolas"/>
-          <w:sz w:val="20"/>
-          <w:szCs w:val="20"/>
-          <w:lang w:eastAsia="en-NZ"/>
-        </w:rPr>
-      </w:pPr>
-    </w:p>
-    <w:p>
-      <w:pPr>
-        <w:pStyle w:val="Heading4"/>
-        <w:rPr>
-          <w:rFonts w:eastAsia="Times New Roman"/>
-          <w:lang w:eastAsia="en-NZ"/>
-        </w:rPr>
-      </w:pPr>
-      <w:r>
-        <w:rPr>
-          <w:rFonts w:eastAsia="Times New Roman"/>
-          <w:lang w:eastAsia="en-NZ"/>
-        </w:rPr>
-        <w:t>Splitting the Work</w:t>
-      </w:r>
-      <w:r>
-        <w:rPr>
-          <w:rFonts w:eastAsia="Times New Roman"/>
-          <w:lang w:eastAsia="en-NZ"/>
-        </w:rPr>
-        <w:t xml:space="preserve">   </w:t>
-      </w:r>
-    </w:p>
-    <w:p>
-      <w:r>
-        <w:rPr>
-          <w:rFonts w:eastAsia="Times New Roman"/>
-          <w:lang w:eastAsia="en-NZ"/>
-        </w:rPr>
-        <w:t xml:space="preserve">An array of runnables and threads </w:t>
-      </w:r>
-      <w:r>
-        <w:rPr>
-          <w:rFonts w:eastAsia="Times New Roman"/>
-          <w:lang w:eastAsia="en-NZ"/>
-        </w:rPr>
-        <w:t>are</w:t>
-      </w:r>
-      <w:r>
-        <w:rPr>
-          <w:rFonts w:eastAsia="Times New Roman"/>
-          <w:lang w:eastAsia="en-NZ"/>
-        </w:rPr>
-        <w:t xml:space="preserve"> then created, each of which have their own PriorityQueue from the </w:t>
-      </w:r>
-      <w:r>
-        <w:rPr>
-          <w:rFonts w:ascii="Consolas" w:eastAsia="Times New Roman" w:hAnsi="Consolas" w:cs="Consolas"/>
-          <w:sz w:val="20"/>
-          <w:szCs w:val="20"/>
-          <w:lang w:eastAsia="en-NZ"/>
-        </w:rPr>
-        <w:t>Queue[i]</w:t>
-      </w:r>
-      <w:r>
-        <w:rPr>
-          <w:rFonts w:eastAsia="Times New Roman"/>
-          <w:lang w:eastAsia="en-NZ"/>
-        </w:rPr>
-        <w:t xml:space="preserve"> a</w:t>
-      </w:r>
-      <w:r>
-        <w:rPr>
-          <w:rFonts w:eastAsia="Times New Roman"/>
-          <w:lang w:eastAsia="en-NZ"/>
-        </w:rPr>
-        <w:t>rray created above. The threads, when started, run A* and generate a solution which is optimal given their starting PartialSolutions. Once all threads are complete, each solution is compared and the tru</w:t>
-      </w:r>
-      <w:r>
-        <w:rPr>
-          <w:rFonts w:eastAsia="Times New Roman"/>
-          <w:lang w:eastAsia="en-NZ"/>
-        </w:rPr>
-        <w:t>e shortest solution is returned by comparing their finishing times.</w:t>
-      </w:r>
-    </w:p>
-    <w:p>
-      <w:pPr>
-        <w:pStyle w:val="Heading3"/>
-        <w:rPr>
-          <w:rStyle w:val="Heading4Char"/>
-        </w:rPr>
-      </w:pPr>
-      <w:r>
-        <w:rPr>
-          <w:rStyle w:val="Heading4Char"/>
-        </w:rPr>
-        <w:t>Synchronising</w:t>
-      </w:r>
-      <w:r>
-        <w:rPr>
-          <w:rStyle w:val="Heading4Char"/>
-        </w:rPr>
-        <w:t xml:space="preserve"> and Changes in Data Structures</w:t>
-      </w:r>
-    </w:p>
-    <w:p>
-      <w:r>
-        <w:t>Due to the nature of the design, the only synchronisation</w:t>
-      </w:r>
-      <w:r>
-        <w:t xml:space="preserve"> needed is at the point where the</w:t>
-      </w:r>
-      <w:r>
-        <w:t xml:space="preserve"> main thread</w:t>
-      </w:r>
-      <w:r>
-        <w:t xml:space="preserve"> </w:t>
-      </w:r>
-      <w:r>
-        <w:t>waits fo</w:t>
-      </w:r>
-      <w:r>
-        <w:t xml:space="preserve">r all of the background threads to finish using </w:t>
-      </w:r>
-      <w:r>
-        <w:rPr>
-          <w:rFonts w:ascii="Consolas" w:eastAsia="Times New Roman" w:hAnsi="Consolas" w:cs="Consolas"/>
-          <w:sz w:val="20"/>
-          <w:szCs w:val="20"/>
-          <w:lang w:eastAsia="en-NZ"/>
-        </w:rPr>
-        <w:t>thread.join()</w:t>
-      </w:r>
-      <w:r>
-        <w:t xml:space="preserve">. The closed set is the only structure shared between </w:t>
-      </w:r>
-      <w:r>
-        <w:t xml:space="preserve">the </w:t>
-      </w:r>
-      <w:r>
-        <w:t>threads, but an unsynchronized version is used</w:t>
-      </w:r>
-      <w:r>
-        <w:t>. This version</w:t>
-      </w:r>
-      <w:r>
-        <w:t xml:space="preserve"> is much faster </w:t>
-      </w:r>
-      <w:r>
-        <w:t xml:space="preserve">as it is not crucial if </w:t>
-      </w:r>
-      <w:r>
-        <w:t>pruning</w:t>
-      </w:r>
-      <w:r>
-        <w:t xml:space="preserve"> is occasionally </w:t>
-      </w:r>
-      <w:r>
-        <w:t>skipped</w:t>
-      </w:r>
-      <w:r>
-        <w:t xml:space="preserve"> rather than using a thread-safe </w:t>
-      </w:r>
-      <w:r>
-        <w:t>HashSet</w:t>
-      </w:r>
-      <w:r>
-        <w:t xml:space="preserve"> </w:t>
-      </w:r>
-      <w:r>
-        <w:t>which</w:t>
-      </w:r>
-      <w:r>
-        <w:t xml:space="preserve"> </w:t>
-      </w:r>
-      <w:r>
-        <w:t>has</w:t>
-      </w:r>
-      <w:r>
-        <w:t xml:space="preserve"> contention between threads. </w:t>
-      </w:r>
-      <w:r>
-        <w:t>Other than the addition of more PriorityQueues, there was no other change</w:t>
-      </w:r>
-      <w:r>
-        <w:t>s</w:t>
-      </w:r>
-      <w:r>
-        <w:t xml:space="preserve"> to data structures.</w:t>
-      </w:r>
-    </w:p>
-    <w:p>
-      <w:pPr>
-        <w:pStyle w:val="Heading3"/>
-      </w:pPr>
-      <w:r>
-        <w:rPr>
-          <w:rStyle w:val="Heading4Char"/>
-        </w:rPr>
-        <w:t xml:space="preserve">Pseudo-code </w:t>
-      </w:r>
-    </w:p>
-    <w:p>
-      <w:pPr>
-        <w:shd w:val="clear" w:color="auto" w:fill="EFF0F1"/>
-        <w:tabs>
-          <w:tab w:val="left" w:pos="916"/>
-          <w:tab w:val="left" w:pos="1832"/>
-          <w:tab w:val="left" w:pos="2748"/>
-          <w:tab w:val="left" w:pos="3664"/>
-          <w:tab w:val="left" w:pos="4580"/>
-          <w:tab w:val="left" w:pos="5496"/>
-          <w:tab w:val="left" w:pos="6412"/>
-          <w:tab w:val="left" w:pos="7328"/>
-          <w:tab w:val="left" w:pos="8244"/>
-          <w:tab w:val="left" w:pos="9160"/>
-          <w:tab w:val="left" w:pos="10076"/>
-          <w:tab w:val="left" w:pos="10992"/>
-          <w:tab w:val="left" w:pos="11908"/>
-          <w:tab w:val="left" w:pos="12824"/>
-          <w:tab w:val="left" w:pos="13740"/>
-          <w:tab w:val="left" w:pos="14656"/>
-        </w:tabs>
-        <w:spacing w:after="0" w:line="240" w:lineRule="auto"/>
-        <w:rPr>
-          <w:rFonts w:ascii="Consolas" w:eastAsia="Times New Roman" w:hAnsi="Consolas" w:cs="Consolas"/>
-          <w:sz w:val="20"/>
-          <w:szCs w:val="20"/>
-          <w:lang w:eastAsia="en-NZ"/>
-        </w:rPr>
-      </w:pPr>
-      <w:r>
-        <w:rPr>
-          <w:rFonts w:ascii="Consolas" w:eastAsia="Times New Roman" w:hAnsi="Consolas" w:cs="Consolas"/>
-          <w:sz w:val="20"/>
-          <w:szCs w:val="20"/>
-          <w:lang w:eastAsia="en-NZ"/>
-        </w:rPr>
-        <w:t>//Initialise</w:t>
-      </w:r>
-    </w:p>
-    <w:p>
-      <w:pPr>
-        <w:shd w:val="clear" w:color="auto" w:fill="EFF0F1"/>
-        <w:tabs>
-          <w:tab w:val="left" w:pos="916"/>
-          <w:tab w:val="left" w:pos="1832"/>
-          <w:tab w:val="left" w:pos="2748"/>
-          <w:tab w:val="left" w:pos="3664"/>
-          <w:tab w:val="left" w:pos="4580"/>
-          <w:tab w:val="left" w:pos="5496"/>
-          <w:tab w:val="left" w:pos="6412"/>
-          <w:tab w:val="left" w:pos="7328"/>
-          <w:tab w:val="left" w:pos="8244"/>
-          <w:tab w:val="left" w:pos="9160"/>
-          <w:tab w:val="left" w:pos="10076"/>
-          <w:tab w:val="left" w:pos="10992"/>
-          <w:tab w:val="left" w:pos="11908"/>
-          <w:tab w:val="left" w:pos="12824"/>
-          <w:tab w:val="left" w:pos="13740"/>
-          <w:tab w:val="left" w:pos="14656"/>
-        </w:tabs>
-        <w:spacing w:after="0" w:line="240" w:lineRule="auto"/>
-        <w:rPr>
-          <w:rFonts w:ascii="Consolas" w:eastAsia="Times New Roman" w:hAnsi="Consolas" w:cs="Consolas"/>
-          <w:sz w:val="20"/>
-          <w:szCs w:val="20"/>
-          <w:lang w:eastAsia="en-NZ"/>
-        </w:rPr>
-      </w:pPr>
-    </w:p>
-    <w:p>
-      <w:pPr>
-        <w:shd w:val="clear" w:color="auto" w:fill="EFF0F1"/>
-        <w:tabs>
-          <w:tab w:val="left" w:pos="916"/>
-          <w:tab w:val="left" w:pos="1832"/>
-          <w:tab w:val="left" w:pos="2748"/>
-          <w:tab w:val="left" w:pos="3664"/>
-          <w:tab w:val="left" w:pos="4580"/>
-          <w:tab w:val="left" w:pos="5496"/>
-          <w:tab w:val="left" w:pos="6412"/>
-          <w:tab w:val="left" w:pos="7328"/>
-          <w:tab w:val="left" w:pos="8244"/>
-          <w:tab w:val="left" w:pos="9160"/>
-          <w:tab w:val="left" w:pos="10076"/>
-          <w:tab w:val="left" w:pos="10992"/>
-          <w:tab w:val="left" w:pos="11908"/>
-          <w:tab w:val="left" w:pos="12824"/>
-          <w:tab w:val="left" w:pos="13740"/>
-          <w:tab w:val="left" w:pos="14656"/>
-        </w:tabs>
-        <w:spacing w:after="0" w:line="240" w:lineRule="auto"/>
-        <w:rPr>
-          <w:rFonts w:ascii="Consolas" w:eastAsia="Times New Roman" w:hAnsi="Consolas" w:cs="Consolas"/>
-          <w:sz w:val="20"/>
-          <w:szCs w:val="20"/>
-          <w:lang w:eastAsia="en-NZ"/>
-        </w:rPr>
-      </w:pPr>
     </w:p>
     <w:p/>
     <w:p>
@@ -5510,13 +5528,7 @@
         <w:t>hreads</w:t>
       </w:r>
       <w:r>
-        <w:t xml:space="preserve">. This version </w:t>
-      </w:r>
-      <w:r>
-        <w:t xml:space="preserve">runs up to 30% faster </w:t>
-      </w:r>
-      <w:r>
-        <w:t>when using a medium-size graph known to run for 5-10 seconds sequentially.</w:t>
+        <w:t>. This version runs up to 30% faster when using a medium-size graph known to run for 5-10 seconds sequentially.</w:t>
       </w:r>
     </w:p>
     <w:bookmarkEnd w:id="6"/>
@@ -5693,8 +5705,6 @@
       <w:r>
         <w:t>?</w:t>
       </w:r>
-      <w:bookmarkStart w:id="8" w:name="_GoBack"/>
-      <w:bookmarkEnd w:id="8"/>
       <w:r>
         <w:br w:type="page"/>
       </w:r>
@@ -5709,61 +5719,541 @@
       </w:r>
       <w:bookmarkEnd w:id="7"/>
     </w:p>
+    <w:p>
+      <w:pPr>
+        <w:pStyle w:val="Heading3"/>
+      </w:pPr>
+      <w:bookmarkStart w:id="8" w:name="_Toc459720843"/>
+      <w:r>
+        <w:t xml:space="preserve">Concept </w:t>
+      </w:r>
+    </w:p>
+    <w:p>
+      <w:r>
+        <w:t xml:space="preserve">The intent of the live visualisation </w:t>
+      </w:r>
+      <w:r>
+        <w:t xml:space="preserve">was to display </w:t>
+      </w:r>
+      <w:r>
+        <w:t>the activity of the</w:t>
+      </w:r>
+      <w:r>
+        <w:t xml:space="preserve"> A* algorithm </w:t>
+      </w:r>
+      <w:r>
+        <w:t>as it searched</w:t>
+      </w:r>
+      <w:r>
+        <w:t xml:space="preserve"> for the optimal schedule. </w:t>
+      </w:r>
+      <w:r>
+        <w:t>This</w:t>
+      </w:r>
+      <w:r>
+        <w:t xml:space="preserve"> meant displaying key aspects of the algorithm</w:t>
+      </w:r>
+      <w:r>
+        <w:t>,</w:t>
+      </w:r>
+      <w:r>
+        <w:t xml:space="preserve"> such as the details of the open and close queues in real time. However, this was to be conveyed in such a way that the user would be able to understand what </w:t>
+      </w:r>
+      <w:r>
+        <w:t>each</w:t>
+      </w:r>
+      <w:r>
+        <w:t xml:space="preserve"> statistic mean</w:t>
+      </w:r>
+      <w:r>
+        <w:t>t</w:t>
+      </w:r>
+      <w:r>
+        <w:t xml:space="preserve">. </w:t>
+      </w:r>
+      <w:r>
+        <w:t>As a result, the</w:t>
+      </w:r>
+      <w:r>
+        <w:t xml:space="preserve"> decision was made to display non-numeric data, such as graphs, in addit</w:t>
+      </w:r>
+      <w:r>
+        <w:t xml:space="preserve">ion to the numerical statistics, </w:t>
+      </w:r>
+      <w:r>
+        <w:t xml:space="preserve">due to the fact that graphs can convey information more easily to the user without overloading them with </w:t>
+      </w:r>
+      <w:r>
+        <w:t xml:space="preserve">too much </w:t>
+      </w:r>
+      <w:r>
+        <w:t>data.</w:t>
+      </w:r>
+    </w:p>
+    <w:p>
+      <w:pPr>
+        <w:pStyle w:val="Heading3"/>
+      </w:pPr>
+      <w:r>
+        <w:t>Components Displayed</w:t>
+      </w:r>
+    </w:p>
+    <w:p>
+      <w:r>
+        <w:t xml:space="preserve">In the </w:t>
+      </w:r>
+      <w:r>
+        <w:t xml:space="preserve">A* Graph Visualisation </w:t>
+      </w:r>
+      <w:r>
+        <w:t>window, t</w:t>
+      </w:r>
+      <w:r>
+        <w:t xml:space="preserve">he input graph is displayed with labels </w:t>
+      </w:r>
+      <w:r>
+        <w:t>next to</w:t>
+      </w:r>
+      <w:r>
+        <w:t xml:space="preserve"> each vertex and edge. Since the .dot files are difficult to read, this display lets the user know exactly what their input graph looks like.</w:t>
+      </w:r>
+    </w:p>
+    <w:p>
+      <w:r>
+        <w:t>The colour of each vertex change</w:t>
+      </w:r>
+      <w:r>
+        <w:t>s</w:t>
+      </w:r>
+      <w:r>
+        <w:t xml:space="preserve"> according to the number of times </w:t>
+      </w:r>
+      <w:r>
+        <w:t>it has been allocated</w:t>
+      </w:r>
+      <w:r>
+        <w:t xml:space="preserve"> in a viable partial solution. Black </w:t>
+      </w:r>
+      <w:r>
+        <w:t>represents</w:t>
+      </w:r>
+      <w:r>
+        <w:t xml:space="preserve"> unused vertices, green </w:t>
+      </w:r>
+      <w:r>
+        <w:t>represents vertices</w:t>
+      </w:r>
+      <w:r>
+        <w:t xml:space="preserve"> with a low frequency of use and red represen</w:t>
+      </w:r>
+      <w:r>
+        <w:t>ts</w:t>
+      </w:r>
+      <w:r>
+        <w:t xml:space="preserve"> vertices with a high frequency of use. </w:t>
+      </w:r>
+      <w:r>
+        <w:t>Thirty-one</w:t>
+      </w:r>
+      <w:r>
+        <w:t xml:space="preserve"> intermediate shades </w:t>
+      </w:r>
+      <w:r>
+        <w:t xml:space="preserve">were used, </w:t>
+      </w:r>
+      <w:r>
+        <w:t xml:space="preserve">interpolated from green to red to achieve a better transition. The vertices </w:t>
+      </w:r>
+      <w:r>
+        <w:t xml:space="preserve">were coded to </w:t>
+      </w:r>
+      <w:r>
+        <w:t>advance one shade closer to red every 10,000 times i</w:t>
+      </w:r>
+      <w:r>
+        <w:t>t</w:t>
+      </w:r>
+      <w:r>
+        <w:t xml:space="preserve"> had</w:t>
+      </w:r>
+      <w:r>
+        <w:t xml:space="preserve"> </w:t>
+      </w:r>
+      <w:r>
+        <w:t xml:space="preserve">been included in a viable partial solution. The frequency of 10,000 was </w:t>
+      </w:r>
+      <w:r>
+        <w:t>chosen,</w:t>
+      </w:r>
+      <w:r>
+        <w:t xml:space="preserve"> as the visual</w:t>
+      </w:r>
+      <w:r>
+        <w:t>isation was trialled against several inputs which resulted in this value being the best frequency for changing</w:t>
+      </w:r>
+      <w:r>
+        <w:t xml:space="preserve"> the colours of the vertices at a reasonable speed.</w:t>
+      </w:r>
+    </w:p>
+    <w:p>
+      <w:r>
+        <w:t>A key was</w:t>
+      </w:r>
+      <w:r>
+        <w:t xml:space="preserve"> also</w:t>
+      </w:r>
+      <w:r>
+        <w:t xml:space="preserve"> provided at the bottom of the window detailing</w:t>
+      </w:r>
+      <w:r>
+        <w:t xml:space="preserve"> the</w:t>
+      </w:r>
+      <w:r>
+        <w:t xml:space="preserve"> meaning of the colour</w:t>
+      </w:r>
+      <w:r>
+        <w:t xml:space="preserve"> which</w:t>
+      </w:r>
+      <w:r>
+        <w:t xml:space="preserve"> allowed users to interpret the colour into useful information.</w:t>
+      </w:r>
+    </w:p>
+    <w:p>
+      <w:pPr>
+        <w:rPr>
+          <w:rStyle w:val="Emphasis"/>
+        </w:rPr>
+      </w:pPr>
+      <w:r>
+        <w:rPr>
+          <w:rStyle w:val="Emphasis"/>
+        </w:rPr>
+        <w:t>Features Displayed:</w:t>
+      </w:r>
+    </w:p>
+    <w:p>
+      <w:r>
+        <w:t>Live search statistics:</w:t>
+      </w:r>
+    </w:p>
+    <w:p>
+      <w:pPr>
+        <w:numPr>
+          <w:ilvl w:val="0"/>
+          <w:numId w:val="5"/>
+        </w:numPr>
+        <w:spacing w:after="0"/>
+      </w:pPr>
+      <w:r>
+        <w:t>Time elapsed</w:t>
+      </w:r>
+    </w:p>
+    <w:p>
+      <w:pPr>
+        <w:numPr>
+          <w:ilvl w:val="0"/>
+          <w:numId w:val="5"/>
+        </w:numPr>
+        <w:spacing w:after="0"/>
+      </w:pPr>
+      <w:r>
+        <w:t>Number of processors</w:t>
+      </w:r>
+    </w:p>
+    <w:p>
+      <w:pPr>
+        <w:numPr>
+          <w:ilvl w:val="0"/>
+          <w:numId w:val="5"/>
+        </w:numPr>
+        <w:spacing w:after="0"/>
+      </w:pPr>
+      <w:r>
+        <w:t xml:space="preserve">Number </w:t>
+      </w:r>
+      <w:r>
+        <w:t>of nodes</w:t>
+      </w:r>
+    </w:p>
+    <w:p>
+      <w:pPr>
+        <w:numPr>
+          <w:ilvl w:val="0"/>
+          <w:numId w:val="5"/>
+        </w:numPr>
+        <w:spacing w:after="0"/>
+      </w:pPr>
+      <w:r>
+        <w:t xml:space="preserve">Number </w:t>
+      </w:r>
+      <w:r>
+        <w:t>of threads</w:t>
+      </w:r>
+    </w:p>
+    <w:p>
+      <w:pPr>
+        <w:numPr>
+          <w:ilvl w:val="0"/>
+          <w:numId w:val="5"/>
+        </w:numPr>
+        <w:spacing w:after="0"/>
+      </w:pPr>
+      <w:r>
+        <w:t>Open queue size</w:t>
+      </w:r>
+    </w:p>
+    <w:p>
+      <w:pPr>
+        <w:numPr>
+          <w:ilvl w:val="0"/>
+          <w:numId w:val="5"/>
+        </w:numPr>
+        <w:spacing w:after="0"/>
+      </w:pPr>
+      <w:r>
+        <w:t>Closed set size</w:t>
+      </w:r>
+    </w:p>
     <w:p/>
     <w:p>
+      <w:r>
+        <w:t>At the end of</w:t>
+      </w:r>
+      <w:r>
+        <w:t xml:space="preserve"> the</w:t>
+      </w:r>
+      <w:r>
+        <w:t xml:space="preserve"> search, a popup is displayed with details of the optimal solution:</w:t>
+      </w:r>
+    </w:p>
+    <w:p>
+      <w:pPr>
+        <w:numPr>
+          <w:ilvl w:val="0"/>
+          <w:numId w:val="6"/>
+        </w:numPr>
+        <w:spacing w:after="0"/>
+      </w:pPr>
+      <w:r>
+        <w:t>Total time taken</w:t>
+      </w:r>
+    </w:p>
+    <w:p>
+      <w:pPr>
+        <w:numPr>
+          <w:ilvl w:val="0"/>
+          <w:numId w:val="6"/>
+        </w:numPr>
+        <w:spacing w:after="0"/>
+      </w:pPr>
+      <w:r>
+        <w:t>Number of solutions pruned</w:t>
+      </w:r>
+    </w:p>
+    <w:p>
+      <w:pPr>
+        <w:numPr>
+          <w:ilvl w:val="0"/>
+          <w:numId w:val="6"/>
+        </w:numPr>
+        <w:spacing w:after="0"/>
+      </w:pPr>
+      <w:r>
+        <w:t>Maximum memory used in Megabytes</w:t>
+      </w:r>
+    </w:p>
+    <w:p>
+      <w:pPr>
+        <w:numPr>
+          <w:ilvl w:val="0"/>
+          <w:numId w:val="6"/>
+        </w:numPr>
+        <w:spacing w:after="0"/>
+      </w:pPr>
+      <w:r>
+        <w:t xml:space="preserve">Number of solutions generated during the search </w:t>
+      </w:r>
+    </w:p>
+    <w:p>
+      <w:pPr>
+        <w:numPr>
+          <w:ilvl w:val="0"/>
+          <w:numId w:val="6"/>
+        </w:numPr>
+        <w:spacing w:after="0"/>
+      </w:pPr>
+      <w:r>
+        <w:t>Number of solutions explored</w:t>
+      </w:r>
+    </w:p>
+    <w:p>
+      <w:pPr>
+        <w:spacing w:after="0"/>
+      </w:pPr>
+    </w:p>
+    <w:p>
+      <w:pPr>
+        <w:rPr>
+          <w:sz w:val="24"/>
+        </w:rPr>
+      </w:pPr>
+      <w:r>
+        <w:lastRenderedPageBreak/>
+        <w:t xml:space="preserve">Along with the end of search statistics, a </w:t>
+      </w:r>
+      <w:r>
+        <w:t>Gantt</w:t>
+      </w:r>
+      <w:r>
+        <w:t xml:space="preserve"> chart of the final schedule </w:t>
+      </w:r>
+      <w:r>
+        <w:t>is also</w:t>
+      </w:r>
+      <w:r>
+        <w:t xml:space="preserve"> displayed in the popup. It displays the scheduled tasks where each task’s name, start time, finish time and processor allocation can be seen. This is done to improve user experience, so that the user </w:t>
+      </w:r>
+      <w:r>
+        <w:t>will not</w:t>
+      </w:r>
+      <w:r>
+        <w:t xml:space="preserve"> have to read the poorly formatted output .dot file</w:t>
+      </w:r>
+      <w:r>
+        <w:t xml:space="preserve"> in order</w:t>
+      </w:r>
+      <w:r>
+        <w:t xml:space="preserve"> to know the schedule. </w:t>
+      </w:r>
+    </w:p>
+    <w:p>
       <w:pPr>
         <w:pStyle w:val="Heading3"/>
       </w:pPr>
-      <w:bookmarkStart w:id="9" w:name="_Toc459720843"/>
-      <w:r>
-        <w:t xml:space="preserve">Concept </w:t>
-      </w:r>
-    </w:p>
-    <w:p/>
+      <w:r>
+        <w:t>Implementation</w:t>
+      </w:r>
+    </w:p>
+    <w:p>
+      <w:r>
+        <w:t xml:space="preserve">The frames in which the visualisation was displayed was created using Java swing components, including JPanels, JTables and JLabels. The input graph </w:t>
+      </w:r>
+      <w:r>
+        <w:t xml:space="preserve">that was </w:t>
+      </w:r>
+      <w:r>
+        <w:t>placed to the right of the main frame was displayed using the GraphStream library; this graph was instantiated during the graph parsing process. A built-in automatic layout function was used for the graph which spaces out the vertices and edges, to provide a clear and neat display of the information without clustering.</w:t>
+      </w:r>
+    </w:p>
+    <w:p>
+      <w:r>
+        <w:t>To allow the rest of the application to update statistics in the frame, an</w:t>
+      </w:r>
+      <w:r>
+        <w:t xml:space="preserve"> instance of GraphVisualistion was</w:t>
+      </w:r>
+      <w:r>
+        <w:t xml:space="preserve"> created upon initialisation, if the user had enabled visualisation of the search. Subclasses of AStar and AStarRunnable were created and used to prevent the update method calls from interfering with the original algorithm, causing it to slow down. The method to update the open queue and closed set sizes </w:t>
+      </w:r>
+      <w:r>
+        <w:t>was</w:t>
+      </w:r>
+      <w:r>
+        <w:t xml:space="preserve"> called every time a solution </w:t>
+      </w:r>
+      <w:r>
+        <w:t>was</w:t>
+      </w:r>
+      <w:r>
+        <w:t xml:space="preserve"> popped or when a new valid solution </w:t>
+      </w:r>
+      <w:r>
+        <w:t>had</w:t>
+      </w:r>
+      <w:r>
+        <w:t xml:space="preserve"> been added. Similarly, when a vertex </w:t>
+      </w:r>
+      <w:r>
+        <w:t>was</w:t>
+      </w:r>
+      <w:r>
+        <w:t xml:space="preserve"> allocated to a Partial Solution, the value representing the number of times it </w:t>
+      </w:r>
+      <w:r>
+        <w:t>had</w:t>
+      </w:r>
+      <w:r>
+        <w:t xml:space="preserve"> been used </w:t>
+      </w:r>
+      <w:r>
+        <w:t>was</w:t>
+      </w:r>
+      <w:r>
+        <w:t xml:space="preserve"> incremented. Although in this case, the main algorithm only </w:t>
+      </w:r>
+      <w:r>
+        <w:t>notified</w:t>
+      </w:r>
+      <w:r>
+        <w:t xml:space="preserve"> the graph instance every 10,000 uses so that the colours </w:t>
+      </w:r>
+      <w:r>
+        <w:t xml:space="preserve">were </w:t>
+      </w:r>
+      <w:r>
+        <w:t xml:space="preserve"> not updated frequently, which would cause the visualisation to lag.</w:t>
+      </w:r>
+    </w:p>
+    <w:p>
+      <w:r>
+        <w:t xml:space="preserve">The </w:t>
+      </w:r>
+      <w:r>
+        <w:t>Gantt</w:t>
+      </w:r>
+      <w:r>
+        <w:t xml:space="preserve"> chart was implemented using the JFreeChart library. The GanttChart class receives the optimal partial solution as an input and creates Task objects for each vertex, which stores its start and finish times. The data is then passed into the FinalDetails class. From here, the renderer for the </w:t>
+      </w:r>
+      <w:r>
+        <w:t>Gantt</w:t>
+      </w:r>
+      <w:r>
+        <w:t xml:space="preserve"> chart is set to be an instance of GanttChartRenderer and the renderer for the date axis is set to be an instance of TimeAxis. GanttChartRenderer customises labels for each of the subtasks or vertices and TimeAxis renders the time values as integers instead of dates. Both renderers extend default renderers in the JFreeChart library and override some methods to achieve customisation.</w:t>
+      </w:r>
+    </w:p>
     <w:p>
       <w:pPr>
         <w:pStyle w:val="Heading3"/>
       </w:pPr>
       <w:r>
-        <w:t>Components Displayed (</w:t>
-      </w:r>
-      <w:r>
-        <w:t>What is displayed? Why</w:t>
-      </w:r>
-      <w:r>
-        <w:t>)</w:t>
-      </w:r>
-    </w:p>
-    <w:p/>
-    <w:p>
-      <w:pPr>
-        <w:pStyle w:val="Heading3"/>
-      </w:pPr>
-      <w:r>
-        <w:t>Implementation (</w:t>
-      </w:r>
-      <w:r>
-        <w:t>How was that implemented?</w:t>
-      </w:r>
-      <w:r>
-        <w:t>)</w:t>
-      </w:r>
-    </w:p>
-    <w:p/>
-    <w:p>
-      <w:pPr>
-        <w:pStyle w:val="Heading3"/>
-      </w:pPr>
-      <w:r>
         <w:t>Sequential and P</w:t>
       </w:r>
       <w:r>
         <w:t>arallel visualization</w:t>
       </w:r>
+      <w:bookmarkEnd w:id="8"/>
+      <w:r>
+        <w:t xml:space="preserve"> (differences)</w:t>
+      </w:r>
+    </w:p>
+    <w:p>
+      <w:r>
+        <w:t xml:space="preserve">The difference between sequential and parallel visualisation </w:t>
+      </w:r>
+      <w:r>
+        <w:t>was</w:t>
+      </w:r>
+      <w:r>
+        <w:t xml:space="preserve"> that in sequential, the size of the open queue </w:t>
+      </w:r>
+      <w:r>
+        <w:t>of</w:t>
+      </w:r>
+      <w:r>
+        <w:t xml:space="preserve"> the main thread is displayed, as it is the only thread that is computing the solution. But in parallel, the open queues sizes of all the threads used are displayed.  </w:t>
+      </w:r>
+      <w:bookmarkStart w:id="9" w:name="_GoBack"/>
       <w:bookmarkEnd w:id="9"/>
-      <w:r>
-        <w:t xml:space="preserve"> (differences)</w:t>
-      </w:r>
     </w:p>
     <w:p/>
     <w:p>
@@ -5940,17 +6430,16 @@
     </w:p>
     <w:p>
       <w:r>
-        <w:t xml:space="preserve">The majority of conflicts that arose were based on a lack of communication about code functionality. This was addressed and </w:t>
-      </w:r>
-    </w:p>
-    <w:p>
-      <w:r>
-        <w:t>Not enough comunicatio n about what has been coded and how they worked,</w:t>
-      </w:r>
-    </w:p>
-    <w:p>
-      <w:r>
-        <w:t>Sat and explained</w:t>
+        <w:t>The majority of conflicts that arose were based on a lack of communication about code functi</w:t>
+      </w:r>
+      <w:r>
+        <w:t>onality. This</w:t>
+      </w:r>
+      <w:r>
+        <w:t xml:space="preserve"> was addressed by holding a</w:t>
+      </w:r>
+      <w:r>
+        <w:t xml:space="preserve"> session where the code was explained.</w:t>
       </w:r>
     </w:p>
     <w:p>
@@ -5961,17 +6450,29 @@
         <w:t>Used tools and technologies</w:t>
       </w:r>
     </w:p>
-    <w:p/>
+    <w:p>
+      <w:r>
+        <w:t xml:space="preserve">GitHub was the chosen method for source control with Eclipse being the IDE for writing Java </w:t>
+      </w:r>
+      <w:r>
+        <w:t>code.</w:t>
+      </w:r>
+    </w:p>
     <w:p>
       <w:pPr>
         <w:pStyle w:val="Heading3"/>
       </w:pPr>
       <w:r>
-        <w:t>Comment on team cohesion and spirit</w:t>
+        <w:t>Team C</w:t>
+      </w:r>
+      <w:r>
+        <w:t xml:space="preserve">ohesion </w:t>
       </w:r>
       <w:bookmarkEnd w:id="13"/>
-      <w:r>
-        <w:t xml:space="preserve"> </w:t>
+    </w:p>
+    <w:p>
+      <w:r>
+        <w:t>The team worked well together without having many conflicts however any that did arise were due to lack of communication about tasks that had been completed and the function of the code that was created.</w:t>
       </w:r>
     </w:p>
     <w:p>
@@ -6069,7 +6570,7 @@
           <w:rPr>
             <w:noProof/>
           </w:rPr>
-          <w:t>4</w:t>
+          <w:t>7</w:t>
         </w:r>
         <w:r>
           <w:rPr>
@@ -6169,6 +6670,304 @@
 <file path=word/numbering.xml><?xml version="1.0" encoding="utf-8"?>
 <w:numbering xmlns:wpc="http://schemas.microsoft.com/office/word/2010/wordprocessingCanvas" xmlns:cx="http://schemas.microsoft.com/office/drawing/2014/chartex" xmlns:cx1="http://schemas.microsoft.com/office/drawing/2015/9/8/chartex" xmlns:mc="http://schemas.openxmlformats.org/markup-compatibility/2006" xmlns:o="urn:schemas-microsoft-com:office:office" xmlns:r="http://schemas.openxmlformats.org/officeDocument/2006/relationships" xmlns:m="http://schemas.openxmlformats.org/officeDocument/2006/math" xmlns:v="urn:schemas-microsoft-com:vml" xmlns:wp14="http://schemas.microsoft.com/office/word/2010/wordprocessingDrawing" xmlns:wp="http://schemas.openxmlformats.org/drawingml/2006/wordprocessingDrawing" xmlns:w10="urn:schemas-microsoft-com:office:word" xmlns:w="http://schemas.openxmlformats.org/wordprocessingml/2006/main" xmlns:w14="http://schemas.microsoft.com/office/word/2010/wordml" xmlns:w15="http://schemas.microsoft.com/office/word/2012/wordml" xmlns:w16se="http://schemas.microsoft.com/office/word/2015/wordml/symex" xmlns:wpg="http://schemas.microsoft.com/office/word/2010/wordprocessingGroup" xmlns:wpi="http://schemas.microsoft.com/office/word/2010/wordprocessingInk" xmlns:wne="http://schemas.microsoft.com/office/word/2006/wordml" xmlns:wps="http://schemas.microsoft.com/office/word/2010/wordprocessingShape" mc:Ignorable="w14 w15 w16se wp14">
   <w:abstractNum w:abstractNumId="0" w15:restartNumberingAfterBreak="0">
+    <w:nsid w:val="030043AD"/>
+    <w:multiLevelType w:val="multilevel"/>
+    <w:tmpl w:val="F2DA1FF2"/>
+    <w:lvl w:ilvl="0">
+      <w:start w:val="1"/>
+      <w:numFmt w:val="bullet"/>
+      <w:lvlText w:val=""/>
+      <w:lvlJc w:val="left"/>
+      <w:pPr>
+        <w:tabs>
+          <w:tab w:val="num" w:pos="720"/>
+        </w:tabs>
+        <w:ind w:left="720" w:hanging="360"/>
+      </w:pPr>
+      <w:rPr>
+        <w:rFonts w:ascii="Symbol" w:hAnsi="Symbol" w:hint="default"/>
+        <w:sz w:val="20"/>
+      </w:rPr>
+    </w:lvl>
+    <w:lvl w:ilvl="1" w:tentative="1">
+      <w:start w:val="1"/>
+      <w:numFmt w:val="bullet"/>
+      <w:lvlText w:val="o"/>
+      <w:lvlJc w:val="left"/>
+      <w:pPr>
+        <w:tabs>
+          <w:tab w:val="num" w:pos="1440"/>
+        </w:tabs>
+        <w:ind w:left="1440" w:hanging="360"/>
+      </w:pPr>
+      <w:rPr>
+        <w:rFonts w:ascii="Courier New" w:hAnsi="Courier New" w:hint="default"/>
+        <w:sz w:val="20"/>
+      </w:rPr>
+    </w:lvl>
+    <w:lvl w:ilvl="2" w:tentative="1">
+      <w:start w:val="1"/>
+      <w:numFmt w:val="bullet"/>
+      <w:lvlText w:val=""/>
+      <w:lvlJc w:val="left"/>
+      <w:pPr>
+        <w:tabs>
+          <w:tab w:val="num" w:pos="2160"/>
+        </w:tabs>
+        <w:ind w:left="2160" w:hanging="360"/>
+      </w:pPr>
+      <w:rPr>
+        <w:rFonts w:ascii="Wingdings" w:hAnsi="Wingdings" w:hint="default"/>
+        <w:sz w:val="20"/>
+      </w:rPr>
+    </w:lvl>
+    <w:lvl w:ilvl="3" w:tentative="1">
+      <w:start w:val="1"/>
+      <w:numFmt w:val="bullet"/>
+      <w:lvlText w:val=""/>
+      <w:lvlJc w:val="left"/>
+      <w:pPr>
+        <w:tabs>
+          <w:tab w:val="num" w:pos="2880"/>
+        </w:tabs>
+        <w:ind w:left="2880" w:hanging="360"/>
+      </w:pPr>
+      <w:rPr>
+        <w:rFonts w:ascii="Wingdings" w:hAnsi="Wingdings" w:hint="default"/>
+        <w:sz w:val="20"/>
+      </w:rPr>
+    </w:lvl>
+    <w:lvl w:ilvl="4" w:tentative="1">
+      <w:start w:val="1"/>
+      <w:numFmt w:val="bullet"/>
+      <w:lvlText w:val=""/>
+      <w:lvlJc w:val="left"/>
+      <w:pPr>
+        <w:tabs>
+          <w:tab w:val="num" w:pos="3600"/>
+        </w:tabs>
+        <w:ind w:left="3600" w:hanging="360"/>
+      </w:pPr>
+      <w:rPr>
+        <w:rFonts w:ascii="Wingdings" w:hAnsi="Wingdings" w:hint="default"/>
+        <w:sz w:val="20"/>
+      </w:rPr>
+    </w:lvl>
+    <w:lvl w:ilvl="5" w:tentative="1">
+      <w:start w:val="1"/>
+      <w:numFmt w:val="bullet"/>
+      <w:lvlText w:val=""/>
+      <w:lvlJc w:val="left"/>
+      <w:pPr>
+        <w:tabs>
+          <w:tab w:val="num" w:pos="4320"/>
+        </w:tabs>
+        <w:ind w:left="4320" w:hanging="360"/>
+      </w:pPr>
+      <w:rPr>
+        <w:rFonts w:ascii="Wingdings" w:hAnsi="Wingdings" w:hint="default"/>
+        <w:sz w:val="20"/>
+      </w:rPr>
+    </w:lvl>
+    <w:lvl w:ilvl="6" w:tentative="1">
+      <w:start w:val="1"/>
+      <w:numFmt w:val="bullet"/>
+      <w:lvlText w:val=""/>
+      <w:lvlJc w:val="left"/>
+      <w:pPr>
+        <w:tabs>
+          <w:tab w:val="num" w:pos="5040"/>
+        </w:tabs>
+        <w:ind w:left="5040" w:hanging="360"/>
+      </w:pPr>
+      <w:rPr>
+        <w:rFonts w:ascii="Wingdings" w:hAnsi="Wingdings" w:hint="default"/>
+        <w:sz w:val="20"/>
+      </w:rPr>
+    </w:lvl>
+    <w:lvl w:ilvl="7" w:tentative="1">
+      <w:start w:val="1"/>
+      <w:numFmt w:val="bullet"/>
+      <w:lvlText w:val=""/>
+      <w:lvlJc w:val="left"/>
+      <w:pPr>
+        <w:tabs>
+          <w:tab w:val="num" w:pos="5760"/>
+        </w:tabs>
+        <w:ind w:left="5760" w:hanging="360"/>
+      </w:pPr>
+      <w:rPr>
+        <w:rFonts w:ascii="Wingdings" w:hAnsi="Wingdings" w:hint="default"/>
+        <w:sz w:val="20"/>
+      </w:rPr>
+    </w:lvl>
+    <w:lvl w:ilvl="8" w:tentative="1">
+      <w:start w:val="1"/>
+      <w:numFmt w:val="bullet"/>
+      <w:lvlText w:val=""/>
+      <w:lvlJc w:val="left"/>
+      <w:pPr>
+        <w:tabs>
+          <w:tab w:val="num" w:pos="6480"/>
+        </w:tabs>
+        <w:ind w:left="6480" w:hanging="360"/>
+      </w:pPr>
+      <w:rPr>
+        <w:rFonts w:ascii="Wingdings" w:hAnsi="Wingdings" w:hint="default"/>
+        <w:sz w:val="20"/>
+      </w:rPr>
+    </w:lvl>
+  </w:abstractNum>
+  <w:abstractNum w:abstractNumId="1" w15:restartNumberingAfterBreak="0">
+    <w:nsid w:val="0AD70C2B"/>
+    <w:multiLevelType w:val="multilevel"/>
+    <w:tmpl w:val="240C52FC"/>
+    <w:lvl w:ilvl="0">
+      <w:start w:val="1"/>
+      <w:numFmt w:val="bullet"/>
+      <w:lvlText w:val=""/>
+      <w:lvlJc w:val="left"/>
+      <w:pPr>
+        <w:tabs>
+          <w:tab w:val="num" w:pos="720"/>
+        </w:tabs>
+        <w:ind w:left="720" w:hanging="360"/>
+      </w:pPr>
+      <w:rPr>
+        <w:rFonts w:ascii="Symbol" w:hAnsi="Symbol" w:hint="default"/>
+        <w:sz w:val="20"/>
+      </w:rPr>
+    </w:lvl>
+    <w:lvl w:ilvl="1" w:tentative="1">
+      <w:start w:val="1"/>
+      <w:numFmt w:val="bullet"/>
+      <w:lvlText w:val="o"/>
+      <w:lvlJc w:val="left"/>
+      <w:pPr>
+        <w:tabs>
+          <w:tab w:val="num" w:pos="1440"/>
+        </w:tabs>
+        <w:ind w:left="1440" w:hanging="360"/>
+      </w:pPr>
+      <w:rPr>
+        <w:rFonts w:ascii="Courier New" w:hAnsi="Courier New" w:hint="default"/>
+        <w:sz w:val="20"/>
+      </w:rPr>
+    </w:lvl>
+    <w:lvl w:ilvl="2" w:tentative="1">
+      <w:start w:val="1"/>
+      <w:numFmt w:val="bullet"/>
+      <w:lvlText w:val=""/>
+      <w:lvlJc w:val="left"/>
+      <w:pPr>
+        <w:tabs>
+          <w:tab w:val="num" w:pos="2160"/>
+        </w:tabs>
+        <w:ind w:left="2160" w:hanging="360"/>
+      </w:pPr>
+      <w:rPr>
+        <w:rFonts w:ascii="Wingdings" w:hAnsi="Wingdings" w:hint="default"/>
+        <w:sz w:val="20"/>
+      </w:rPr>
+    </w:lvl>
+    <w:lvl w:ilvl="3" w:tentative="1">
+      <w:start w:val="1"/>
+      <w:numFmt w:val="bullet"/>
+      <w:lvlText w:val=""/>
+      <w:lvlJc w:val="left"/>
+      <w:pPr>
+        <w:tabs>
+          <w:tab w:val="num" w:pos="2880"/>
+        </w:tabs>
+        <w:ind w:left="2880" w:hanging="360"/>
+      </w:pPr>
+      <w:rPr>
+        <w:rFonts w:ascii="Wingdings" w:hAnsi="Wingdings" w:hint="default"/>
+        <w:sz w:val="20"/>
+      </w:rPr>
+    </w:lvl>
+    <w:lvl w:ilvl="4" w:tentative="1">
+      <w:start w:val="1"/>
+      <w:numFmt w:val="bullet"/>
+      <w:lvlText w:val=""/>
+      <w:lvlJc w:val="left"/>
+      <w:pPr>
+        <w:tabs>
+          <w:tab w:val="num" w:pos="3600"/>
+        </w:tabs>
+        <w:ind w:left="3600" w:hanging="360"/>
+      </w:pPr>
+      <w:rPr>
+        <w:rFonts w:ascii="Wingdings" w:hAnsi="Wingdings" w:hint="default"/>
+        <w:sz w:val="20"/>
+      </w:rPr>
+    </w:lvl>
+    <w:lvl w:ilvl="5" w:tentative="1">
+      <w:start w:val="1"/>
+      <w:numFmt w:val="bullet"/>
+      <w:lvlText w:val=""/>
+      <w:lvlJc w:val="left"/>
+      <w:pPr>
+        <w:tabs>
+          <w:tab w:val="num" w:pos="4320"/>
+        </w:tabs>
+        <w:ind w:left="4320" w:hanging="360"/>
+      </w:pPr>
+      <w:rPr>
+        <w:rFonts w:ascii="Wingdings" w:hAnsi="Wingdings" w:hint="default"/>
+        <w:sz w:val="20"/>
+      </w:rPr>
+    </w:lvl>
+    <w:lvl w:ilvl="6" w:tentative="1">
+      <w:start w:val="1"/>
+      <w:numFmt w:val="bullet"/>
+      <w:lvlText w:val=""/>
+      <w:lvlJc w:val="left"/>
+      <w:pPr>
+        <w:tabs>
+          <w:tab w:val="num" w:pos="5040"/>
+        </w:tabs>
+        <w:ind w:left="5040" w:hanging="360"/>
+      </w:pPr>
+      <w:rPr>
+        <w:rFonts w:ascii="Wingdings" w:hAnsi="Wingdings" w:hint="default"/>
+        <w:sz w:val="20"/>
+      </w:rPr>
+    </w:lvl>
+    <w:lvl w:ilvl="7" w:tentative="1">
+      <w:start w:val="1"/>
+      <w:numFmt w:val="bullet"/>
+      <w:lvlText w:val=""/>
+      <w:lvlJc w:val="left"/>
+      <w:pPr>
+        <w:tabs>
+          <w:tab w:val="num" w:pos="5760"/>
+        </w:tabs>
+        <w:ind w:left="5760" w:hanging="360"/>
+      </w:pPr>
+      <w:rPr>
+        <w:rFonts w:ascii="Wingdings" w:hAnsi="Wingdings" w:hint="default"/>
+        <w:sz w:val="20"/>
+      </w:rPr>
+    </w:lvl>
+    <w:lvl w:ilvl="8" w:tentative="1">
+      <w:start w:val="1"/>
+      <w:numFmt w:val="bullet"/>
+      <w:lvlText w:val=""/>
+      <w:lvlJc w:val="left"/>
+      <w:pPr>
+        <w:tabs>
+          <w:tab w:val="num" w:pos="6480"/>
+        </w:tabs>
+        <w:ind w:left="6480" w:hanging="360"/>
+      </w:pPr>
+      <w:rPr>
+        <w:rFonts w:ascii="Wingdings" w:hAnsi="Wingdings" w:hint="default"/>
+        <w:sz w:val="20"/>
+      </w:rPr>
+    </w:lvl>
+  </w:abstractNum>
+  <w:abstractNum w:abstractNumId="2" w15:restartNumberingAfterBreak="0">
     <w:nsid w:val="1E4D31DE"/>
     <w:multiLevelType w:val="hybridMultilevel"/>
     <w:tmpl w:val="84F6392A"/>
@@ -6281,7 +7080,7 @@
       </w:rPr>
     </w:lvl>
   </w:abstractNum>
-  <w:abstractNum w:abstractNumId="1" w15:restartNumberingAfterBreak="0">
+  <w:abstractNum w:abstractNumId="3" w15:restartNumberingAfterBreak="0">
     <w:nsid w:val="2DD449FF"/>
     <w:multiLevelType w:val="hybridMultilevel"/>
     <w:tmpl w:val="7AF8E0CE"/>
@@ -6394,11 +7193,321 @@
       </w:rPr>
     </w:lvl>
   </w:abstractNum>
+  <w:abstractNum w:abstractNumId="4" w15:restartNumberingAfterBreak="0">
+    <w:nsid w:val="379350DE"/>
+    <w:multiLevelType w:val="multilevel"/>
+    <w:tmpl w:val="324E292C"/>
+    <w:lvl w:ilvl="0">
+      <w:start w:val="1"/>
+      <w:numFmt w:val="bullet"/>
+      <w:lvlText w:val=""/>
+      <w:lvlJc w:val="left"/>
+      <w:pPr>
+        <w:tabs>
+          <w:tab w:val="num" w:pos="720"/>
+        </w:tabs>
+        <w:ind w:left="720" w:hanging="360"/>
+      </w:pPr>
+      <w:rPr>
+        <w:rFonts w:ascii="Wingdings" w:hAnsi="Wingdings" w:hint="default"/>
+        <w:sz w:val="20"/>
+      </w:rPr>
+    </w:lvl>
+    <w:lvl w:ilvl="1" w:tentative="1">
+      <w:start w:val="1"/>
+      <w:numFmt w:val="bullet"/>
+      <w:lvlText w:val="o"/>
+      <w:lvlJc w:val="left"/>
+      <w:pPr>
+        <w:tabs>
+          <w:tab w:val="num" w:pos="1440"/>
+        </w:tabs>
+        <w:ind w:left="1440" w:hanging="360"/>
+      </w:pPr>
+      <w:rPr>
+        <w:rFonts w:ascii="Courier New" w:hAnsi="Courier New" w:hint="default"/>
+        <w:sz w:val="20"/>
+      </w:rPr>
+    </w:lvl>
+    <w:lvl w:ilvl="2" w:tentative="1">
+      <w:start w:val="1"/>
+      <w:numFmt w:val="bullet"/>
+      <w:lvlText w:val=""/>
+      <w:lvlJc w:val="left"/>
+      <w:pPr>
+        <w:tabs>
+          <w:tab w:val="num" w:pos="2160"/>
+        </w:tabs>
+        <w:ind w:left="2160" w:hanging="360"/>
+      </w:pPr>
+      <w:rPr>
+        <w:rFonts w:ascii="Wingdings" w:hAnsi="Wingdings" w:hint="default"/>
+        <w:sz w:val="20"/>
+      </w:rPr>
+    </w:lvl>
+    <w:lvl w:ilvl="3" w:tentative="1">
+      <w:start w:val="1"/>
+      <w:numFmt w:val="bullet"/>
+      <w:lvlText w:val=""/>
+      <w:lvlJc w:val="left"/>
+      <w:pPr>
+        <w:tabs>
+          <w:tab w:val="num" w:pos="2880"/>
+        </w:tabs>
+        <w:ind w:left="2880" w:hanging="360"/>
+      </w:pPr>
+      <w:rPr>
+        <w:rFonts w:ascii="Wingdings" w:hAnsi="Wingdings" w:hint="default"/>
+        <w:sz w:val="20"/>
+      </w:rPr>
+    </w:lvl>
+    <w:lvl w:ilvl="4" w:tentative="1">
+      <w:start w:val="1"/>
+      <w:numFmt w:val="bullet"/>
+      <w:lvlText w:val=""/>
+      <w:lvlJc w:val="left"/>
+      <w:pPr>
+        <w:tabs>
+          <w:tab w:val="num" w:pos="3600"/>
+        </w:tabs>
+        <w:ind w:left="3600" w:hanging="360"/>
+      </w:pPr>
+      <w:rPr>
+        <w:rFonts w:ascii="Wingdings" w:hAnsi="Wingdings" w:hint="default"/>
+        <w:sz w:val="20"/>
+      </w:rPr>
+    </w:lvl>
+    <w:lvl w:ilvl="5" w:tentative="1">
+      <w:start w:val="1"/>
+      <w:numFmt w:val="bullet"/>
+      <w:lvlText w:val=""/>
+      <w:lvlJc w:val="left"/>
+      <w:pPr>
+        <w:tabs>
+          <w:tab w:val="num" w:pos="4320"/>
+        </w:tabs>
+        <w:ind w:left="4320" w:hanging="360"/>
+      </w:pPr>
+      <w:rPr>
+        <w:rFonts w:ascii="Wingdings" w:hAnsi="Wingdings" w:hint="default"/>
+        <w:sz w:val="20"/>
+      </w:rPr>
+    </w:lvl>
+    <w:lvl w:ilvl="6" w:tentative="1">
+      <w:start w:val="1"/>
+      <w:numFmt w:val="bullet"/>
+      <w:lvlText w:val=""/>
+      <w:lvlJc w:val="left"/>
+      <w:pPr>
+        <w:tabs>
+          <w:tab w:val="num" w:pos="5040"/>
+        </w:tabs>
+        <w:ind w:left="5040" w:hanging="360"/>
+      </w:pPr>
+      <w:rPr>
+        <w:rFonts w:ascii="Wingdings" w:hAnsi="Wingdings" w:hint="default"/>
+        <w:sz w:val="20"/>
+      </w:rPr>
+    </w:lvl>
+    <w:lvl w:ilvl="7" w:tentative="1">
+      <w:start w:val="1"/>
+      <w:numFmt w:val="bullet"/>
+      <w:lvlText w:val=""/>
+      <w:lvlJc w:val="left"/>
+      <w:pPr>
+        <w:tabs>
+          <w:tab w:val="num" w:pos="5760"/>
+        </w:tabs>
+        <w:ind w:left="5760" w:hanging="360"/>
+      </w:pPr>
+      <w:rPr>
+        <w:rFonts w:ascii="Wingdings" w:hAnsi="Wingdings" w:hint="default"/>
+        <w:sz w:val="20"/>
+      </w:rPr>
+    </w:lvl>
+    <w:lvl w:ilvl="8" w:tentative="1">
+      <w:start w:val="1"/>
+      <w:numFmt w:val="bullet"/>
+      <w:lvlText w:val=""/>
+      <w:lvlJc w:val="left"/>
+      <w:pPr>
+        <w:tabs>
+          <w:tab w:val="num" w:pos="6480"/>
+        </w:tabs>
+        <w:ind w:left="6480" w:hanging="360"/>
+      </w:pPr>
+      <w:rPr>
+        <w:rFonts w:ascii="Wingdings" w:hAnsi="Wingdings" w:hint="default"/>
+        <w:sz w:val="20"/>
+      </w:rPr>
+    </w:lvl>
+  </w:abstractNum>
+  <w:abstractNum w:abstractNumId="5" w15:restartNumberingAfterBreak="0">
+    <w:nsid w:val="48E11608"/>
+    <w:multiLevelType w:val="multilevel"/>
+    <w:tmpl w:val="AA1EAF88"/>
+    <w:lvl w:ilvl="0">
+      <w:start w:val="1"/>
+      <w:numFmt w:val="bullet"/>
+      <w:lvlText w:val=""/>
+      <w:lvlJc w:val="left"/>
+      <w:pPr>
+        <w:tabs>
+          <w:tab w:val="num" w:pos="720"/>
+        </w:tabs>
+        <w:ind w:left="720" w:hanging="360"/>
+      </w:pPr>
+      <w:rPr>
+        <w:rFonts w:ascii="Wingdings" w:hAnsi="Wingdings" w:hint="default"/>
+        <w:sz w:val="20"/>
+      </w:rPr>
+    </w:lvl>
+    <w:lvl w:ilvl="1" w:tentative="1">
+      <w:start w:val="1"/>
+      <w:numFmt w:val="bullet"/>
+      <w:lvlText w:val="o"/>
+      <w:lvlJc w:val="left"/>
+      <w:pPr>
+        <w:tabs>
+          <w:tab w:val="num" w:pos="1440"/>
+        </w:tabs>
+        <w:ind w:left="1440" w:hanging="360"/>
+      </w:pPr>
+      <w:rPr>
+        <w:rFonts w:ascii="Courier New" w:hAnsi="Courier New" w:hint="default"/>
+        <w:sz w:val="20"/>
+      </w:rPr>
+    </w:lvl>
+    <w:lvl w:ilvl="2" w:tentative="1">
+      <w:start w:val="1"/>
+      <w:numFmt w:val="bullet"/>
+      <w:lvlText w:val=""/>
+      <w:lvlJc w:val="left"/>
+      <w:pPr>
+        <w:tabs>
+          <w:tab w:val="num" w:pos="2160"/>
+        </w:tabs>
+        <w:ind w:left="2160" w:hanging="360"/>
+      </w:pPr>
+      <w:rPr>
+        <w:rFonts w:ascii="Wingdings" w:hAnsi="Wingdings" w:hint="default"/>
+        <w:sz w:val="20"/>
+      </w:rPr>
+    </w:lvl>
+    <w:lvl w:ilvl="3" w:tentative="1">
+      <w:start w:val="1"/>
+      <w:numFmt w:val="bullet"/>
+      <w:lvlText w:val=""/>
+      <w:lvlJc w:val="left"/>
+      <w:pPr>
+        <w:tabs>
+          <w:tab w:val="num" w:pos="2880"/>
+        </w:tabs>
+        <w:ind w:left="2880" w:hanging="360"/>
+      </w:pPr>
+      <w:rPr>
+        <w:rFonts w:ascii="Wingdings" w:hAnsi="Wingdings" w:hint="default"/>
+        <w:sz w:val="20"/>
+      </w:rPr>
+    </w:lvl>
+    <w:lvl w:ilvl="4" w:tentative="1">
+      <w:start w:val="1"/>
+      <w:numFmt w:val="bullet"/>
+      <w:lvlText w:val=""/>
+      <w:lvlJc w:val="left"/>
+      <w:pPr>
+        <w:tabs>
+          <w:tab w:val="num" w:pos="3600"/>
+        </w:tabs>
+        <w:ind w:left="3600" w:hanging="360"/>
+      </w:pPr>
+      <w:rPr>
+        <w:rFonts w:ascii="Wingdings" w:hAnsi="Wingdings" w:hint="default"/>
+        <w:sz w:val="20"/>
+      </w:rPr>
+    </w:lvl>
+    <w:lvl w:ilvl="5" w:tentative="1">
+      <w:start w:val="1"/>
+      <w:numFmt w:val="bullet"/>
+      <w:lvlText w:val=""/>
+      <w:lvlJc w:val="left"/>
+      <w:pPr>
+        <w:tabs>
+          <w:tab w:val="num" w:pos="4320"/>
+        </w:tabs>
+        <w:ind w:left="4320" w:hanging="360"/>
+      </w:pPr>
+      <w:rPr>
+        <w:rFonts w:ascii="Wingdings" w:hAnsi="Wingdings" w:hint="default"/>
+        <w:sz w:val="20"/>
+      </w:rPr>
+    </w:lvl>
+    <w:lvl w:ilvl="6" w:tentative="1">
+      <w:start w:val="1"/>
+      <w:numFmt w:val="bullet"/>
+      <w:lvlText w:val=""/>
+      <w:lvlJc w:val="left"/>
+      <w:pPr>
+        <w:tabs>
+          <w:tab w:val="num" w:pos="5040"/>
+        </w:tabs>
+        <w:ind w:left="5040" w:hanging="360"/>
+      </w:pPr>
+      <w:rPr>
+        <w:rFonts w:ascii="Wingdings" w:hAnsi="Wingdings" w:hint="default"/>
+        <w:sz w:val="20"/>
+      </w:rPr>
+    </w:lvl>
+    <w:lvl w:ilvl="7" w:tentative="1">
+      <w:start w:val="1"/>
+      <w:numFmt w:val="bullet"/>
+      <w:lvlText w:val=""/>
+      <w:lvlJc w:val="left"/>
+      <w:pPr>
+        <w:tabs>
+          <w:tab w:val="num" w:pos="5760"/>
+        </w:tabs>
+        <w:ind w:left="5760" w:hanging="360"/>
+      </w:pPr>
+      <w:rPr>
+        <w:rFonts w:ascii="Wingdings" w:hAnsi="Wingdings" w:hint="default"/>
+        <w:sz w:val="20"/>
+      </w:rPr>
+    </w:lvl>
+    <w:lvl w:ilvl="8" w:tentative="1">
+      <w:start w:val="1"/>
+      <w:numFmt w:val="bullet"/>
+      <w:lvlText w:val=""/>
+      <w:lvlJc w:val="left"/>
+      <w:pPr>
+        <w:tabs>
+          <w:tab w:val="num" w:pos="6480"/>
+        </w:tabs>
+        <w:ind w:left="6480" w:hanging="360"/>
+      </w:pPr>
+      <w:rPr>
+        <w:rFonts w:ascii="Wingdings" w:hAnsi="Wingdings" w:hint="default"/>
+        <w:sz w:val="20"/>
+      </w:rPr>
+    </w:lvl>
+  </w:abstractNum>
   <w:num w:numId="1">
+    <w:abstractNumId w:val="2"/>
+  </w:num>
+  <w:num w:numId="2">
+    <w:abstractNumId w:val="3"/>
+  </w:num>
+  <w:num w:numId="3">
+    <w:abstractNumId w:val="1"/>
+  </w:num>
+  <w:num w:numId="4">
     <w:abstractNumId w:val="0"/>
   </w:num>
-  <w:num w:numId="2">
-    <w:abstractNumId w:val="1"/>
+  <w:num w:numId="5">
+    <w:abstractNumId w:val="4"/>
+  </w:num>
+  <w:num w:numId="6">
+    <w:abstractNumId w:val="5"/>
   </w:num>
 </w:numbering>
 </file>
@@ -7014,7 +8123,6 @@
   <w:style w:type="character" w:default="1" w:styleId="DefaultParagraphFont">
     <w:name w:val="Default Paragraph Font"/>
     <w:uiPriority w:val="1"/>
-    <w:semiHidden/>
     <w:unhideWhenUsed/>
   </w:style>
   <w:style w:type="table" w:default="1" w:styleId="TableNormal">
@@ -7967,7 +9075,7 @@
 </file>
 
 <file path=customXml/itemProps2.xml><?xml version="1.0" encoding="utf-8"?>
-<ds:datastoreItem xmlns:ds="http://schemas.openxmlformats.org/officeDocument/2006/customXml" ds:itemID="{58FA0477-2F73-4EFA-B593-A7C9FB859CD6}">
+<ds:datastoreItem xmlns:ds="http://schemas.openxmlformats.org/officeDocument/2006/customXml" ds:itemID="{18DC5028-D269-4056-A883-F1DCF4B42A69}">
   <ds:schemaRefs>
     <ds:schemaRef ds:uri="http://schemas.openxmlformats.org/officeDocument/2006/bibliography"/>
   </ds:schemaRefs>

</xml_diff>